<commit_message>
se realizan los cambios al archivo del sprint 1 Oscar Castillo
</commit_message>
<xml_diff>
--- a/docs/Sprint1_Equipo_Softopia.docx
+++ b/docs/Sprint1_Equipo_Softopia.docx
@@ -1,6 +1,6 @@
 
 <file path=word/document.xml><?xml version="1.0" encoding="utf-8"?>
-<w:document xmlns:wpc="http://schemas.microsoft.com/office/word/2010/wordprocessingCanvas" xmlns:cx="http://schemas.microsoft.com/office/drawing/2014/chartex" xmlns:cx1="http://schemas.microsoft.com/office/drawing/2015/9/8/chartex" xmlns:cx2="http://schemas.microsoft.com/office/drawing/2015/10/21/chartex" xmlns:cx3="http://schemas.microsoft.com/office/drawing/2016/5/9/chartex" xmlns:cx4="http://schemas.microsoft.com/office/drawing/2016/5/10/chartex" xmlns:cx5="http://schemas.microsoft.com/office/drawing/2016/5/11/chartex" xmlns:cx6="http://schemas.microsoft.com/office/drawing/2016/5/12/chartex" xmlns:cx7="http://schemas.microsoft.com/office/drawing/2016/5/13/chartex" xmlns:cx8="http://schemas.microsoft.com/office/drawing/2016/5/14/chartex" xmlns:mc="http://schemas.openxmlformats.org/markup-compatibility/2006" xmlns:aink="http://schemas.microsoft.com/office/drawing/2016/ink" xmlns:am3d="http://schemas.microsoft.com/office/drawing/2017/model3d" xmlns:o="urn:schemas-microsoft-com:office:office" xmlns:r="http://schemas.openxmlformats.org/officeDocument/2006/relationships" xmlns:m="http://schemas.openxmlformats.org/officeDocument/2006/math" xmlns:v="urn:schemas-microsoft-com:vml" xmlns:wp14="http://schemas.microsoft.com/office/word/2010/wordprocessingDrawing" xmlns:wp="http://schemas.openxmlformats.org/drawingml/2006/wordprocessingDrawing" xmlns:w10="urn:schemas-microsoft-com:office:word" xmlns:w="http://schemas.openxmlformats.org/wordprocessingml/2006/main" xmlns:w14="http://schemas.microsoft.com/office/word/2010/wordml" xmlns:w15="http://schemas.microsoft.com/office/word/2012/wordml" xmlns:w16cex="http://schemas.microsoft.com/office/word/2018/wordml/cex" xmlns:w16cid="http://schemas.microsoft.com/office/word/2016/wordml/cid" xmlns:w16="http://schemas.microsoft.com/office/word/2018/wordml" xmlns:w16sdtdh="http://schemas.microsoft.com/office/word/2020/wordml/sdtdatahash" xmlns:w16se="http://schemas.microsoft.com/office/word/2015/wordml/symex" xmlns:wpg="http://schemas.microsoft.com/office/word/2010/wordprocessingGroup" xmlns:wpi="http://schemas.microsoft.com/office/word/2010/wordprocessingInk" xmlns:wne="http://schemas.microsoft.com/office/word/2006/wordml" xmlns:wps="http://schemas.microsoft.com/office/word/2010/wordprocessingShape" mc:Ignorable="w14 w15 w16se w16cid w16 w16cex w16sdtdh wp14">
+<w:document xmlns:wpc="http://schemas.microsoft.com/office/word/2010/wordprocessingCanvas" xmlns:cx="http://schemas.microsoft.com/office/drawing/2014/chartex" xmlns:mc="http://schemas.openxmlformats.org/markup-compatibility/2006" xmlns:o="urn:schemas-microsoft-com:office:office" xmlns:r="http://schemas.openxmlformats.org/officeDocument/2006/relationships" xmlns:m="http://schemas.openxmlformats.org/officeDocument/2006/math" xmlns:v="urn:schemas-microsoft-com:vml" xmlns:wp14="http://schemas.microsoft.com/office/word/2010/wordprocessingDrawing" xmlns:wp="http://schemas.openxmlformats.org/drawingml/2006/wordprocessingDrawing" xmlns:w10="urn:schemas-microsoft-com:office:word" xmlns:w="http://schemas.openxmlformats.org/wordprocessingml/2006/main" xmlns:w14="http://schemas.microsoft.com/office/word/2010/wordml" xmlns:w15="http://schemas.microsoft.com/office/word/2012/wordml" xmlns:w16se="http://schemas.microsoft.com/office/word/2015/wordml/symex" xmlns:wpg="http://schemas.microsoft.com/office/word/2010/wordprocessingGroup" xmlns:wpi="http://schemas.microsoft.com/office/word/2010/wordprocessingInk" xmlns:wne="http://schemas.microsoft.com/office/word/2006/wordml" xmlns:wps="http://schemas.microsoft.com/office/word/2010/wordprocessingShape" mc:Ignorable="w14 w15 w16se wp14">
   <w:body>
     <w:p>
       <w:pPr>
@@ -293,6 +293,7 @@
           <w:szCs w:val="36"/>
         </w:rPr>
       </w:pPr>
+      <w:proofErr w:type="gramStart"/>
       <w:r>
         <w:rPr>
           <w:b/>
@@ -302,50 +303,85 @@
         </w:rPr>
         <w:t>Integrantes  SOFTOPIA</w:t>
       </w:r>
-    </w:p>
-    <w:p>
-      <w:pPr>
-        <w:jc w:val="center"/>
-        <w:rPr>
-          <w:b/>
-          <w:bCs/>
-          <w:sz w:val="36"/>
-          <w:szCs w:val="36"/>
-        </w:rPr>
-      </w:pPr>
-    </w:p>
-    <w:p>
-      <w:pPr>
-        <w:jc w:val="center"/>
-        <w:rPr>
-          <w:sz w:val="36"/>
-          <w:szCs w:val="36"/>
-        </w:rPr>
-      </w:pPr>
-      <w:r>
-        <w:rPr>
-          <w:sz w:val="36"/>
-          <w:szCs w:val="36"/>
-        </w:rPr>
-        <w:t>Julián Guillermo Zapata Rugeles</w:t>
-      </w:r>
-    </w:p>
-    <w:p>
-      <w:pPr>
-        <w:jc w:val="center"/>
-        <w:rPr>
-          <w:b/>
-          <w:bCs/>
-          <w:sz w:val="36"/>
-          <w:szCs w:val="36"/>
-        </w:rPr>
-      </w:pPr>
-      <w:r>
-        <w:rPr>
-          <w:sz w:val="36"/>
-          <w:szCs w:val="36"/>
-        </w:rPr>
-        <w:t>Mileidis Ruiz Morelos</w:t>
+      <w:proofErr w:type="gramEnd"/>
+    </w:p>
+    <w:p>
+      <w:pPr>
+        <w:jc w:val="center"/>
+        <w:rPr>
+          <w:b/>
+          <w:bCs/>
+          <w:sz w:val="36"/>
+          <w:szCs w:val="36"/>
+        </w:rPr>
+      </w:pPr>
+    </w:p>
+    <w:p>
+      <w:pPr>
+        <w:jc w:val="center"/>
+        <w:rPr>
+          <w:sz w:val="36"/>
+          <w:szCs w:val="36"/>
+        </w:rPr>
+      </w:pPr>
+      <w:r>
+        <w:rPr>
+          <w:sz w:val="36"/>
+          <w:szCs w:val="36"/>
+        </w:rPr>
+        <w:t xml:space="preserve">Julián Guillermo Zapata </w:t>
+      </w:r>
+      <w:proofErr w:type="spellStart"/>
+      <w:r>
+        <w:rPr>
+          <w:sz w:val="36"/>
+          <w:szCs w:val="36"/>
+        </w:rPr>
+        <w:t>Rugeles</w:t>
+      </w:r>
+      <w:proofErr w:type="spellEnd"/>
+    </w:p>
+    <w:p>
+      <w:pPr>
+        <w:jc w:val="center"/>
+        <w:rPr>
+          <w:sz w:val="36"/>
+          <w:szCs w:val="36"/>
+        </w:rPr>
+      </w:pPr>
+      <w:proofErr w:type="spellStart"/>
+      <w:r>
+        <w:rPr>
+          <w:sz w:val="36"/>
+          <w:szCs w:val="36"/>
+        </w:rPr>
+        <w:t>Mileidis</w:t>
+      </w:r>
+      <w:proofErr w:type="spellEnd"/>
+      <w:r>
+        <w:rPr>
+          <w:sz w:val="36"/>
+          <w:szCs w:val="36"/>
+        </w:rPr>
+        <w:t xml:space="preserve"> Ruiz Morelos</w:t>
+      </w:r>
+    </w:p>
+    <w:p>
+      <w:pPr>
+        <w:jc w:val="center"/>
+        <w:rPr>
+          <w:b/>
+          <w:bCs/>
+          <w:sz w:val="36"/>
+          <w:szCs w:val="36"/>
+        </w:rPr>
+      </w:pPr>
+      <w:r>
+        <w:rPr>
+          <w:sz w:val="36"/>
+          <w:szCs w:val="36"/>
+        </w:rPr>
+        <w:t>Oscar Alberto Castillo Rincón</w:t>
       </w:r>
     </w:p>
     <w:p>
@@ -462,7 +498,7 @@
           <v:shape id="Forma1" o:spid="_x0000_s1028" style="position:absolute;margin-left:-13.2pt;margin-top:16.4pt;width:515.05pt;height:32.5pt;z-index:2;visibility:visible;mso-wrap-style:square;mso-wrap-distance-left:0;mso-wrap-distance-top:0;mso-wrap-distance-right:0;mso-wrap-distance-bottom:0;mso-position-horizontal:absolute;mso-position-horizontal-relative:text;mso-position-vertical:absolute;mso-position-vertical-relative:text;v-text-anchor:middle" coordsize="10302,651" o:spt="100" o:gfxdata="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" adj="-11796480,,5400" path="m108,r,c89,,71,5,54,15,38,24,24,38,15,54,5,71,,89,,108l,541r,1c,561,5,579,15,596v9,16,23,30,39,39c71,645,89,650,108,650r10084,l10193,650v19,,37,-5,54,-15c10263,626,10277,612,10286,596v10,-17,15,-35,15,-54l10300,108r1,l10301,108v,-19,-5,-37,-15,-54c10277,38,10263,24,10247,15,10230,5,10212,,10193,l108,e" fillcolor="#168253" strokecolor="#3465a4">
             <v:stroke joinstyle="miter"/>
             <v:formulas/>
-            <v:path arrowok="t" o:connecttype="custom" textboxrect="0,0,10302,651"/>
+            <v:path arrowok="t" o:connecttype="segments" textboxrect="0,0,10302,651"/>
             <v:textbox inset="0,0,0,0">
               <w:txbxContent>
                 <w:p>
@@ -500,14 +536,7 @@
           <w:sz w:val="36"/>
           <w:szCs w:val="36"/>
         </w:rPr>
-        <w:t xml:space="preserve">Crear el repositorio donde se subirá el material </w:t>
-      </w:r>
-      <w:r>
-        <w:rPr>
-          <w:sz w:val="36"/>
-          <w:szCs w:val="36"/>
-        </w:rPr>
-        <w:t>colaborativo del equipo y crear la documentación pertinente para la entrega del sprint.</w:t>
+        <w:t>Crear el repositorio donde se subirá el material colaborativo del equipo y crear la documentación pertinente para la entrega del sprint.</w:t>
       </w:r>
     </w:p>
     <w:p>
@@ -572,7 +601,7 @@
           <v:shape id="Forma1_0" o:spid="_x0000_s1027" style="position:absolute;margin-left:-13.5pt;margin-top:1.35pt;width:514.1pt;height:32.55pt;z-index:3;visibility:visible;mso-wrap-style:square;mso-wrap-distance-left:0;mso-wrap-distance-top:0;mso-wrap-distance-right:0;mso-wrap-distance-bottom:0;mso-position-horizontal:absolute;mso-position-horizontal-relative:text;mso-position-vertical:absolute;mso-position-vertical-relative:text;v-text-anchor:middle" coordsize="10283,652" o:spt="100" o:gfxdata="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" adj="-11796480,,5400" path="m108,r1,c89,,71,5,54,15,38,24,24,38,15,54,5,71,,89,,109l,542r,1c,562,5,580,15,597v9,16,23,30,39,39c71,646,89,651,109,651r10064,l10174,651v19,,37,-5,54,-15c10244,627,10258,613,10267,597v10,-17,15,-35,15,-54l10282,108r,1l10282,109v,-20,-5,-38,-15,-55c10258,38,10244,24,10228,15,10211,5,10193,,10174,l108,e" fillcolor="#168253" strokecolor="#3465a4">
             <v:stroke joinstyle="miter"/>
             <v:formulas/>
-            <v:path arrowok="t" o:connecttype="custom" textboxrect="0,0,10283,652"/>
+            <v:path arrowok="t" o:connecttype="segments" textboxrect="0,0,10283,652"/>
             <v:textbox inset="0,0,0,0">
               <w:txbxContent>
                 <w:p>
@@ -734,6 +763,7 @@
                 <w:color w:val="000000"/>
               </w:rPr>
             </w:pPr>
+            <w:proofErr w:type="spellStart"/>
             <w:r>
               <w:rPr>
                 <w:rFonts w:ascii="Liberation Sans" w:hAnsi="Liberation Sans"/>
@@ -741,6 +771,7 @@
               </w:rPr>
               <w:t>Respositorio</w:t>
             </w:r>
+            <w:proofErr w:type="spellEnd"/>
           </w:p>
         </w:tc>
         <w:tc>
@@ -762,7 +793,23 @@
                 <w:rFonts w:ascii="Liberation Sans" w:hAnsi="Liberation Sans"/>
                 <w:color w:val="000000"/>
               </w:rPr>
-              <w:t xml:space="preserve">Iniciar el repositorio del equipo softopia donde estará la documentación necesaria y el proyecto general </w:t>
+              <w:t xml:space="preserve">Iniciar el repositorio del equipo </w:t>
+            </w:r>
+            <w:proofErr w:type="spellStart"/>
+            <w:r>
+              <w:rPr>
+                <w:rFonts w:ascii="Liberation Sans" w:hAnsi="Liberation Sans"/>
+                <w:color w:val="000000"/>
+              </w:rPr>
+              <w:t>softopia</w:t>
+            </w:r>
+            <w:proofErr w:type="spellEnd"/>
+            <w:r>
+              <w:rPr>
+                <w:rFonts w:ascii="Liberation Sans" w:hAnsi="Liberation Sans"/>
+                <w:color w:val="000000"/>
+              </w:rPr>
+              <w:t xml:space="preserve"> donde estará la documentación necesaria y el proyecto general </w:t>
             </w:r>
           </w:p>
         </w:tc>
@@ -844,7 +891,23 @@
                 <w:rFonts w:ascii="Liberation Sans" w:hAnsi="Liberation Sans"/>
                 <w:color w:val="000000"/>
               </w:rPr>
-              <w:t xml:space="preserve">Otorgar los permisos de acceso a los miembros del equipo softopia </w:t>
+              <w:t xml:space="preserve">Otorgar los permisos de acceso a los miembros del equipo </w:t>
+            </w:r>
+            <w:proofErr w:type="spellStart"/>
+            <w:r>
+              <w:rPr>
+                <w:rFonts w:ascii="Liberation Sans" w:hAnsi="Liberation Sans"/>
+                <w:color w:val="000000"/>
+              </w:rPr>
+              <w:t>softopia</w:t>
+            </w:r>
+            <w:proofErr w:type="spellEnd"/>
+            <w:r>
+              <w:rPr>
+                <w:rFonts w:ascii="Liberation Sans" w:hAnsi="Liberation Sans"/>
+                <w:color w:val="000000"/>
+              </w:rPr>
+              <w:t xml:space="preserve"> </w:t>
             </w:r>
           </w:p>
         </w:tc>
@@ -925,14 +988,7 @@
                 <w:rFonts w:ascii="Liberation Sans" w:hAnsi="Liberation Sans"/>
                 <w:color w:val="000000"/>
               </w:rPr>
-              <w:t xml:space="preserve">Los miembros del equipo clonarán el </w:t>
-            </w:r>
-            <w:r>
-              <w:rPr>
-                <w:rFonts w:ascii="Liberation Sans" w:hAnsi="Liberation Sans"/>
-                <w:color w:val="000000"/>
-              </w:rPr>
-              <w:t>repositorio y crearán su primera colaboración</w:t>
+              <w:t>Los miembros del equipo clonarán el repositorio y crearán su primera colaboración</w:t>
             </w:r>
           </w:p>
         </w:tc>
@@ -1067,6 +1123,7 @@
                 <w:color w:val="000000"/>
               </w:rPr>
             </w:pPr>
+            <w:proofErr w:type="spellStart"/>
             <w:r>
               <w:rPr>
                 <w:rFonts w:ascii="Liberation Sans" w:hAnsi="Liberation Sans"/>
@@ -1074,6 +1131,7 @@
               </w:rPr>
               <w:t>Trello</w:t>
             </w:r>
+            <w:proofErr w:type="spellEnd"/>
           </w:p>
         </w:tc>
         <w:tc>
@@ -1095,14 +1153,23 @@
                 <w:rFonts w:ascii="Liberation Sans" w:hAnsi="Liberation Sans"/>
                 <w:color w:val="000000"/>
               </w:rPr>
-              <w:t xml:space="preserve">Se creará una zona de trabajo ( en trello ) para la </w:t>
+              <w:t xml:space="preserve">Se creará una zona de trabajo ( en </w:t>
             </w:r>
+            <w:proofErr w:type="spellStart"/>
             <w:r>
               <w:rPr>
                 <w:rFonts w:ascii="Liberation Sans" w:hAnsi="Liberation Sans"/>
                 <w:color w:val="000000"/>
               </w:rPr>
-              <w:t>gestión del proyecto y división de tareas para el equipo</w:t>
+              <w:t>trello</w:t>
+            </w:r>
+            <w:proofErr w:type="spellEnd"/>
+            <w:r>
+              <w:rPr>
+                <w:rFonts w:ascii="Liberation Sans" w:hAnsi="Liberation Sans"/>
+                <w:color w:val="000000"/>
+              </w:rPr>
+              <w:t xml:space="preserve"> ) para la gestión del proyecto y división de tareas para el equipo</w:t>
             </w:r>
           </w:p>
         </w:tc>
@@ -1270,7 +1337,7 @@
           <v:shape id="Forma1_1" o:spid="_x0000_s1026" style="position:absolute;margin-left:-14.9pt;margin-top:7.9pt;width:538.5pt;height:32.55pt;z-index:4;visibility:visible;mso-wrap-style:square;mso-wrap-distance-left:0;mso-wrap-distance-top:0;mso-wrap-distance-right:0;mso-wrap-distance-bottom:0;mso-position-horizontal:absolute;mso-position-horizontal-relative:text;mso-position-vertical:absolute;mso-position-vertical-relative:text;v-text-anchor:middle" coordsize="10771,652" o:spt="100" o:gfxdata="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" adj="-11796480,,5400" path="m108,r1,c89,,71,5,54,15,38,24,24,38,15,54,5,71,,89,,109l,542r,1c,562,5,580,15,597v9,16,23,30,39,39c71,646,89,651,109,651r10552,l10662,651v19,,37,-5,54,-15c10732,627,10746,613,10755,597v10,-17,15,-35,15,-54l10770,108r,1l10770,109v,-20,-5,-38,-15,-55c10746,38,10732,24,10716,15,10699,5,10681,,10662,l108,e" fillcolor="#168253" strokecolor="#3465a4">
             <v:stroke joinstyle="miter"/>
             <v:formulas/>
-            <v:path arrowok="t" o:connecttype="custom" textboxrect="0,0,10771,652"/>
+            <v:path arrowok="t" o:connecttype="segments" textboxrect="0,0,10771,652"/>
             <v:textbox inset="0,0,0,0">
               <w:txbxContent>
                 <w:p>
@@ -1303,14 +1370,25 @@
           <w:szCs w:val="36"/>
         </w:rPr>
       </w:pPr>
-      <w:r>
-        <w:rPr>
-          <w:b/>
-          <w:bCs/>
-          <w:sz w:val="36"/>
-          <w:szCs w:val="36"/>
-        </w:rPr>
-        <w:t xml:space="preserve">Reporte  : </w:t>
+      <w:proofErr w:type="gramStart"/>
+      <w:r>
+        <w:rPr>
+          <w:b/>
+          <w:bCs/>
+          <w:sz w:val="36"/>
+          <w:szCs w:val="36"/>
+        </w:rPr>
+        <w:t>Reporte  :</w:t>
+      </w:r>
+      <w:proofErr w:type="gramEnd"/>
+      <w:r>
+        <w:rPr>
+          <w:b/>
+          <w:bCs/>
+          <w:sz w:val="36"/>
+          <w:szCs w:val="36"/>
+        </w:rPr>
+        <w:t xml:space="preserve"> </w:t>
       </w:r>
       <w:r>
         <w:rPr>
@@ -1321,32 +1399,62 @@
         </w:rPr>
         <w:tab/>
       </w:r>
-      <w:r>
-        <w:rPr>
-          <w:sz w:val="36"/>
-          <w:szCs w:val="36"/>
-        </w:rPr>
-        <w:t>julián Guillermo Zapata Rugeles</w:t>
-      </w:r>
-    </w:p>
-    <w:p>
-      <w:pPr>
-        <w:rPr>
-          <w:b/>
-          <w:bCs/>
-          <w:sz w:val="36"/>
-          <w:szCs w:val="36"/>
-        </w:rPr>
-      </w:pPr>
-      <w:r>
-        <w:rPr>
-          <w:b/>
-          <w:bCs/>
-          <w:sz w:val="36"/>
-          <w:szCs w:val="36"/>
-        </w:rPr>
-        <w:t xml:space="preserve">Objetivo :      </w:t>
-      </w:r>
+      <w:proofErr w:type="spellStart"/>
+      <w:r>
+        <w:rPr>
+          <w:sz w:val="36"/>
+          <w:szCs w:val="36"/>
+        </w:rPr>
+        <w:t>julián</w:t>
+      </w:r>
+      <w:proofErr w:type="spellEnd"/>
+      <w:r>
+        <w:rPr>
+          <w:sz w:val="36"/>
+          <w:szCs w:val="36"/>
+        </w:rPr>
+        <w:t xml:space="preserve"> Guillermo Zapata </w:t>
+      </w:r>
+      <w:proofErr w:type="spellStart"/>
+      <w:r>
+        <w:rPr>
+          <w:sz w:val="36"/>
+          <w:szCs w:val="36"/>
+        </w:rPr>
+        <w:t>Rugeles</w:t>
+      </w:r>
+      <w:proofErr w:type="spellEnd"/>
+    </w:p>
+    <w:p>
+      <w:pPr>
+        <w:rPr>
+          <w:b/>
+          <w:bCs/>
+          <w:sz w:val="36"/>
+          <w:szCs w:val="36"/>
+        </w:rPr>
+      </w:pPr>
+      <w:proofErr w:type="gramStart"/>
+      <w:r>
+        <w:rPr>
+          <w:b/>
+          <w:bCs/>
+          <w:sz w:val="36"/>
+          <w:szCs w:val="36"/>
+        </w:rPr>
+        <w:t>Objetivo :</w:t>
+      </w:r>
+      <w:proofErr w:type="gramEnd"/>
+      <w:r>
+        <w:rPr>
+          <w:b/>
+          <w:bCs/>
+          <w:sz w:val="36"/>
+          <w:szCs w:val="36"/>
+        </w:rPr>
+        <w:t xml:space="preserve">      </w:t>
+      </w:r>
+      <w:proofErr w:type="spellStart"/>
       <w:r>
         <w:rPr>
           <w:sz w:val="36"/>
@@ -1354,6 +1462,7 @@
         </w:rPr>
         <w:t>Trello</w:t>
       </w:r>
+      <w:proofErr w:type="spellEnd"/>
     </w:p>
     <w:p/>
     <w:p>
@@ -1370,14 +1479,87 @@
           <w:sz w:val="36"/>
           <w:szCs w:val="36"/>
         </w:rPr>
-        <w:t xml:space="preserve">Creé el trello para la distribución de tareas  y el ordenamiento de las actividades </w:t>
-      </w:r>
-      <w:r>
-        <w:rPr>
-          <w:sz w:val="36"/>
-          <w:szCs w:val="36"/>
-        </w:rPr>
-        <w:t>pendientes, se generó la invitación a los miembros del equipo softpia para su colaboración en el. Se distribuyó las tareas y se crearón zonas donde se controlará el flujo de trabajo</w:t>
+        <w:t xml:space="preserve">Creé el </w:t>
+      </w:r>
+      <w:proofErr w:type="spellStart"/>
+      <w:r>
+        <w:rPr>
+          <w:sz w:val="36"/>
+          <w:szCs w:val="36"/>
+        </w:rPr>
+        <w:t>trello</w:t>
+      </w:r>
+      <w:proofErr w:type="spellEnd"/>
+      <w:r>
+        <w:rPr>
+          <w:sz w:val="36"/>
+          <w:szCs w:val="36"/>
+        </w:rPr>
+        <w:t xml:space="preserve"> para la distribución de </w:t>
+      </w:r>
+      <w:proofErr w:type="gramStart"/>
+      <w:r>
+        <w:rPr>
+          <w:sz w:val="36"/>
+          <w:szCs w:val="36"/>
+        </w:rPr>
+        <w:t>tareas  y</w:t>
+      </w:r>
+      <w:proofErr w:type="gramEnd"/>
+      <w:r>
+        <w:rPr>
+          <w:sz w:val="36"/>
+          <w:szCs w:val="36"/>
+        </w:rPr>
+        <w:t xml:space="preserve"> el ordenamiento de las actividades pendientes, se generó la invitación a los miembros del equipo </w:t>
+      </w:r>
+      <w:proofErr w:type="spellStart"/>
+      <w:r>
+        <w:rPr>
+          <w:sz w:val="36"/>
+          <w:szCs w:val="36"/>
+        </w:rPr>
+        <w:t>softpia</w:t>
+      </w:r>
+      <w:proofErr w:type="spellEnd"/>
+      <w:r>
+        <w:rPr>
+          <w:sz w:val="36"/>
+          <w:szCs w:val="36"/>
+        </w:rPr>
+        <w:t xml:space="preserve"> para su colaboración en </w:t>
+      </w:r>
+      <w:proofErr w:type="spellStart"/>
+      <w:r>
+        <w:rPr>
+          <w:sz w:val="36"/>
+          <w:szCs w:val="36"/>
+        </w:rPr>
+        <w:t>el</w:t>
+      </w:r>
+      <w:proofErr w:type="spellEnd"/>
+      <w:r>
+        <w:rPr>
+          <w:sz w:val="36"/>
+          <w:szCs w:val="36"/>
+        </w:rPr>
+        <w:t xml:space="preserve">. Se distribuyó las tareas y se </w:t>
+      </w:r>
+      <w:proofErr w:type="spellStart"/>
+      <w:r>
+        <w:rPr>
+          <w:sz w:val="36"/>
+          <w:szCs w:val="36"/>
+        </w:rPr>
+        <w:t>crearón</w:t>
+      </w:r>
+      <w:proofErr w:type="spellEnd"/>
+      <w:r>
+        <w:rPr>
+          <w:sz w:val="36"/>
+          <w:szCs w:val="36"/>
+        </w:rPr>
+        <w:t xml:space="preserve"> zonas donde se controlará el flujo de trabajo</w:t>
       </w:r>
     </w:p>
     <w:p/>
@@ -1397,21 +1579,32 @@
           <w:sz w:val="36"/>
           <w:szCs w:val="36"/>
         </w:rPr>
-        <w:t xml:space="preserve">Zona pendientes </w:t>
-      </w:r>
-      <w:r>
-        <w:rPr>
-          <w:sz w:val="36"/>
-          <w:szCs w:val="36"/>
-        </w:rPr>
-        <w:t xml:space="preserve">: donde estarán las actividades que están por realizar y </w:t>
-      </w:r>
-      <w:r>
-        <w:rPr>
-          <w:sz w:val="36"/>
-          <w:szCs w:val="36"/>
-        </w:rPr>
-        <w:t>las cuales los miembros del equipo deberán asignar</w:t>
+        <w:t xml:space="preserve">Zona </w:t>
+      </w:r>
+      <w:proofErr w:type="gramStart"/>
+      <w:r>
+        <w:rPr>
+          <w:b/>
+          <w:bCs/>
+          <w:sz w:val="36"/>
+          <w:szCs w:val="36"/>
+        </w:rPr>
+        <w:t xml:space="preserve">pendientes </w:t>
+      </w:r>
+      <w:r>
+        <w:rPr>
+          <w:sz w:val="36"/>
+          <w:szCs w:val="36"/>
+        </w:rPr>
+        <w:t>:</w:t>
+      </w:r>
+      <w:proofErr w:type="gramEnd"/>
+      <w:r>
+        <w:rPr>
+          <w:sz w:val="36"/>
+          <w:szCs w:val="36"/>
+        </w:rPr>
+        <w:t xml:space="preserve"> donde estarán las actividades que están por realizar y las cuales los miembros del equipo deberán asignar</w:t>
       </w:r>
     </w:p>
     <w:p/>
@@ -1431,14 +1624,32 @@
           <w:sz w:val="36"/>
           <w:szCs w:val="36"/>
         </w:rPr>
-        <w:t>Zona de Proceso</w:t>
-      </w:r>
-      <w:r>
-        <w:rPr>
-          <w:sz w:val="36"/>
-          <w:szCs w:val="36"/>
-        </w:rPr>
-        <w:t xml:space="preserve"> : donde está las actividades que estará realizando un miembro/s del equipo.</w:t>
+        <w:t xml:space="preserve">Zona de </w:t>
+      </w:r>
+      <w:proofErr w:type="gramStart"/>
+      <w:r>
+        <w:rPr>
+          <w:b/>
+          <w:bCs/>
+          <w:sz w:val="36"/>
+          <w:szCs w:val="36"/>
+        </w:rPr>
+        <w:t>Proceso</w:t>
+      </w:r>
+      <w:r>
+        <w:rPr>
+          <w:sz w:val="36"/>
+          <w:szCs w:val="36"/>
+        </w:rPr>
+        <w:t xml:space="preserve"> :</w:t>
+      </w:r>
+      <w:proofErr w:type="gramEnd"/>
+      <w:r>
+        <w:rPr>
+          <w:sz w:val="36"/>
+          <w:szCs w:val="36"/>
+        </w:rPr>
+        <w:t xml:space="preserve"> donde está las actividades que estará realizando un miembro/s del equipo.</w:t>
       </w:r>
     </w:p>
     <w:p/>
@@ -1458,21 +1669,32 @@
           <w:sz w:val="36"/>
           <w:szCs w:val="36"/>
         </w:rPr>
-        <w:t xml:space="preserve">Zona de revisión </w:t>
-      </w:r>
-      <w:r>
-        <w:rPr>
-          <w:sz w:val="36"/>
-          <w:szCs w:val="36"/>
-        </w:rPr>
-        <w:t>: donde las actividades realizadas pernotarán temporalmente mientras se da el visto bueno y se</w:t>
-      </w:r>
-      <w:r>
-        <w:rPr>
-          <w:sz w:val="36"/>
-          <w:szCs w:val="36"/>
-        </w:rPr>
-        <w:t xml:space="preserve"> envía a la zona de finalizadas. </w:t>
+        <w:t xml:space="preserve">Zona de </w:t>
+      </w:r>
+      <w:proofErr w:type="gramStart"/>
+      <w:r>
+        <w:rPr>
+          <w:b/>
+          <w:bCs/>
+          <w:sz w:val="36"/>
+          <w:szCs w:val="36"/>
+        </w:rPr>
+        <w:t xml:space="preserve">revisión </w:t>
+      </w:r>
+      <w:r>
+        <w:rPr>
+          <w:sz w:val="36"/>
+          <w:szCs w:val="36"/>
+        </w:rPr>
+        <w:t>:</w:t>
+      </w:r>
+      <w:proofErr w:type="gramEnd"/>
+      <w:r>
+        <w:rPr>
+          <w:sz w:val="36"/>
+          <w:szCs w:val="36"/>
+        </w:rPr>
+        <w:t xml:space="preserve"> donde las actividades realizadas pernotarán temporalmente mientras se da el visto bueno y se envía a la zona de finalizadas. </w:t>
       </w:r>
     </w:p>
     <w:p>
@@ -1483,9 +1705,10 @@
           <w:noProof/>
           <w:sz w:val="36"/>
           <w:szCs w:val="36"/>
+          <w:lang w:eastAsia="es-CO" w:bidi="ar-SA"/>
         </w:rPr>
         <w:drawing>
-          <wp:anchor distT="0" distB="0" distL="0" distR="0" simplePos="0" relativeHeight="5" behindDoc="0" locked="0" layoutInCell="1" allowOverlap="1" wp14:anchorId="45FCCAF6" wp14:editId="0E031EFB">
+          <wp:anchor distT="0" distB="0" distL="0" distR="0" simplePos="0" relativeHeight="251657728" behindDoc="0" locked="0" layoutInCell="1" allowOverlap="1" wp14:anchorId="45FCCAF6" wp14:editId="0E031EFB">
             <wp:simplePos x="0" y="0"/>
             <wp:positionH relativeFrom="column">
               <wp:posOffset>1157605</wp:posOffset>
@@ -1531,6 +1754,443 @@
         </w:drawing>
       </w:r>
     </w:p>
+    <w:p/>
+    <w:p/>
+    <w:p/>
+    <w:p/>
+    <w:p/>
+    <w:p/>
+    <w:p/>
+    <w:p/>
+    <w:p/>
+    <w:p/>
+    <w:p/>
+    <w:p/>
+    <w:p/>
+    <w:p/>
+    <w:p>
+      <w:pPr>
+        <w:jc w:val="right"/>
+      </w:pPr>
+    </w:p>
+    <w:p>
+      <w:pPr>
+        <w:jc w:val="right"/>
+      </w:pPr>
+    </w:p>
+    <w:p>
+      <w:pPr>
+        <w:rPr>
+          <w:sz w:val="36"/>
+          <w:szCs w:val="36"/>
+        </w:rPr>
+      </w:pPr>
+    </w:p>
+    <w:p>
+      <w:pPr>
+        <w:rPr>
+          <w:sz w:val="36"/>
+          <w:szCs w:val="36"/>
+        </w:rPr>
+      </w:pPr>
+      <w:r>
+        <w:rPr>
+          <w:noProof/>
+        </w:rPr>
+        <w:pict w14:anchorId="49ACE39E">
+          <v:shape id="_x0000_s1030" style="position:absolute;margin-left:-14.9pt;margin-top:7.9pt;width:538.5pt;height:32.55pt;z-index:251659264;visibility:visible;mso-wrap-style:square;mso-wrap-distance-left:0;mso-wrap-distance-top:0;mso-wrap-distance-right:0;mso-wrap-distance-bottom:0;mso-position-horizontal:absolute;mso-position-horizontal-relative:text;mso-position-vertical:absolute;mso-position-vertical-relative:text;v-text-anchor:middle" coordsize="10771,652" o:spt="100" o:gfxdata="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" adj="-11796480,,5400" path="m108,r1,c89,,71,5,54,15,38,24,24,38,15,54,5,71,,89,,109l,542r,1c,562,5,580,15,597v9,16,23,30,39,39c71,646,89,651,109,651r10552,l10662,651v19,,37,-5,54,-15c10732,627,10746,613,10755,597v10,-17,15,-35,15,-54l10770,108r,1l10770,109v,-20,-5,-38,-15,-55c10746,38,10732,24,10716,15,10699,5,10681,,10662,l108,e" fillcolor="#168253" strokecolor="#3465a4">
+            <v:stroke joinstyle="miter"/>
+            <v:formulas/>
+            <v:path arrowok="t" o:connecttype="segments" textboxrect="0,0,10771,652"/>
+            <v:textbox inset="0,0,0,0">
+              <w:txbxContent>
+                <w:p>
+                  <w:pPr>
+                    <w:overflowPunct w:val="0"/>
+                    <w:jc w:val="center"/>
+                  </w:pPr>
+                  <w:r>
+                    <w:rPr>
+                      <w:b/>
+                      <w:bCs/>
+                      <w:color w:val="FFFFFF"/>
+                      <w:sz w:val="36"/>
+                      <w:szCs w:val="36"/>
+                    </w:rPr>
+                    <w:t>REPORTE # 1</w:t>
+                  </w:r>
+                </w:p>
+              </w:txbxContent>
+            </v:textbox>
+            <w10:wrap type="topAndBottom"/>
+          </v:shape>
+        </w:pict>
+      </w:r>
+    </w:p>
+    <w:p>
+      <w:pPr>
+        <w:rPr>
+          <w:sz w:val="36"/>
+          <w:szCs w:val="36"/>
+        </w:rPr>
+      </w:pPr>
+      <w:proofErr w:type="gramStart"/>
+      <w:r>
+        <w:rPr>
+          <w:b/>
+          <w:bCs/>
+          <w:sz w:val="36"/>
+          <w:szCs w:val="36"/>
+        </w:rPr>
+        <w:t>Reporte  :</w:t>
+      </w:r>
+      <w:proofErr w:type="gramEnd"/>
+      <w:r>
+        <w:rPr>
+          <w:b/>
+          <w:bCs/>
+          <w:sz w:val="36"/>
+          <w:szCs w:val="36"/>
+        </w:rPr>
+        <w:t xml:space="preserve"> </w:t>
+      </w:r>
+      <w:r>
+        <w:rPr>
+          <w:b/>
+          <w:bCs/>
+          <w:sz w:val="36"/>
+          <w:szCs w:val="36"/>
+        </w:rPr>
+        <w:tab/>
+      </w:r>
+      <w:r>
+        <w:rPr>
+          <w:sz w:val="36"/>
+          <w:szCs w:val="36"/>
+        </w:rPr>
+        <w:t>Oscar Alberto Castillo Rincón</w:t>
+      </w:r>
+    </w:p>
+    <w:p>
+      <w:pPr>
+        <w:rPr>
+          <w:b/>
+          <w:bCs/>
+          <w:sz w:val="36"/>
+          <w:szCs w:val="36"/>
+        </w:rPr>
+      </w:pPr>
+      <w:proofErr w:type="gramStart"/>
+      <w:r>
+        <w:rPr>
+          <w:b/>
+          <w:bCs/>
+          <w:sz w:val="36"/>
+          <w:szCs w:val="36"/>
+        </w:rPr>
+        <w:t>Objetivo :</w:t>
+      </w:r>
+      <w:proofErr w:type="gramEnd"/>
+      <w:r>
+        <w:rPr>
+          <w:b/>
+          <w:bCs/>
+          <w:sz w:val="36"/>
+          <w:szCs w:val="36"/>
+        </w:rPr>
+        <w:t xml:space="preserve">      </w:t>
+      </w:r>
+      <w:r>
+        <w:rPr>
+          <w:sz w:val="36"/>
+          <w:szCs w:val="36"/>
+        </w:rPr>
+        <w:t>Sprint 1</w:t>
+      </w:r>
+    </w:p>
+    <w:p/>
+    <w:p>
+      <w:pPr>
+        <w:rPr>
+          <w:sz w:val="36"/>
+          <w:szCs w:val="36"/>
+        </w:rPr>
+      </w:pPr>
+      <w:r>
+        <w:rPr>
+          <w:sz w:val="36"/>
+          <w:szCs w:val="36"/>
+        </w:rPr>
+        <w:t xml:space="preserve">Se crean las ramas de </w:t>
+      </w:r>
+      <w:proofErr w:type="spellStart"/>
+      <w:r>
+        <w:rPr>
+          <w:sz w:val="36"/>
+          <w:szCs w:val="36"/>
+        </w:rPr>
+        <w:t>G</w:t>
+      </w:r>
+      <w:r>
+        <w:rPr>
+          <w:sz w:val="36"/>
+          <w:szCs w:val="36"/>
+        </w:rPr>
+        <w:t>it</w:t>
+      </w:r>
+      <w:proofErr w:type="spellEnd"/>
+      <w:r>
+        <w:rPr>
+          <w:sz w:val="36"/>
+          <w:szCs w:val="36"/>
+        </w:rPr>
+        <w:t xml:space="preserve">, la de </w:t>
+      </w:r>
+      <w:proofErr w:type="spellStart"/>
+      <w:r>
+        <w:rPr>
+          <w:sz w:val="36"/>
+          <w:szCs w:val="36"/>
+        </w:rPr>
+        <w:t>Development</w:t>
+      </w:r>
+      <w:proofErr w:type="spellEnd"/>
+      <w:r>
+        <w:rPr>
+          <w:sz w:val="36"/>
+          <w:szCs w:val="36"/>
+        </w:rPr>
+        <w:t xml:space="preserve"> se actualiza con la información básica en el </w:t>
+      </w:r>
+      <w:proofErr w:type="spellStart"/>
+      <w:r>
+        <w:rPr>
+          <w:sz w:val="36"/>
+          <w:szCs w:val="36"/>
+        </w:rPr>
+        <w:t>Readme</w:t>
+      </w:r>
+      <w:proofErr w:type="spellEnd"/>
+      <w:r>
+        <w:rPr>
+          <w:sz w:val="36"/>
+          <w:szCs w:val="36"/>
+        </w:rPr>
+        <w:t xml:space="preserve">, además se añade al </w:t>
+      </w:r>
+      <w:proofErr w:type="spellStart"/>
+      <w:r>
+        <w:rPr>
+          <w:sz w:val="36"/>
+          <w:szCs w:val="36"/>
+        </w:rPr>
+        <w:t>Trello</w:t>
+      </w:r>
+      <w:proofErr w:type="spellEnd"/>
+      <w:r>
+        <w:rPr>
+          <w:sz w:val="36"/>
+          <w:szCs w:val="36"/>
+        </w:rPr>
+        <w:t xml:space="preserve"> toda la información básica para continuar con los próximos </w:t>
+      </w:r>
+      <w:proofErr w:type="spellStart"/>
+      <w:r>
+        <w:rPr>
+          <w:sz w:val="36"/>
+          <w:szCs w:val="36"/>
+        </w:rPr>
+        <w:t>Sprints</w:t>
+      </w:r>
+      <w:proofErr w:type="spellEnd"/>
+      <w:r>
+        <w:rPr>
+          <w:sz w:val="36"/>
+          <w:szCs w:val="36"/>
+        </w:rPr>
+        <w:t>.</w:t>
+      </w:r>
+    </w:p>
+    <w:p>
+      <w:pPr>
+        <w:rPr>
+          <w:sz w:val="36"/>
+          <w:szCs w:val="36"/>
+        </w:rPr>
+      </w:pPr>
+    </w:p>
+    <w:p>
+      <w:pPr>
+        <w:rPr>
+          <w:b/>
+          <w:bCs/>
+          <w:sz w:val="36"/>
+          <w:szCs w:val="36"/>
+        </w:rPr>
+      </w:pPr>
+      <w:r>
+        <w:rPr>
+          <w:sz w:val="36"/>
+          <w:szCs w:val="36"/>
+        </w:rPr>
+        <w:t xml:space="preserve">En el </w:t>
+      </w:r>
+      <w:proofErr w:type="spellStart"/>
+      <w:r>
+        <w:rPr>
+          <w:sz w:val="36"/>
+          <w:szCs w:val="36"/>
+        </w:rPr>
+        <w:t>trello</w:t>
+      </w:r>
+      <w:proofErr w:type="spellEnd"/>
+      <w:r>
+        <w:rPr>
+          <w:sz w:val="36"/>
+          <w:szCs w:val="36"/>
+        </w:rPr>
+        <w:t xml:space="preserve"> se crean las siguientes secciones:</w:t>
+      </w:r>
+      <w:bookmarkStart w:id="0" w:name="_GoBack"/>
+      <w:bookmarkEnd w:id="0"/>
+    </w:p>
+    <w:p/>
+    <w:p>
+      <w:pPr>
+        <w:rPr>
+          <w:b/>
+          <w:bCs/>
+          <w:sz w:val="36"/>
+          <w:szCs w:val="36"/>
+        </w:rPr>
+      </w:pPr>
+      <w:r>
+        <w:rPr>
+          <w:b/>
+          <w:bCs/>
+          <w:sz w:val="36"/>
+          <w:szCs w:val="36"/>
+        </w:rPr>
+        <w:t xml:space="preserve">Zona </w:t>
+      </w:r>
+      <w:proofErr w:type="gramStart"/>
+      <w:r>
+        <w:rPr>
+          <w:b/>
+          <w:bCs/>
+          <w:sz w:val="36"/>
+          <w:szCs w:val="36"/>
+        </w:rPr>
+        <w:t xml:space="preserve">pendientes </w:t>
+      </w:r>
+      <w:r>
+        <w:rPr>
+          <w:sz w:val="36"/>
+          <w:szCs w:val="36"/>
+        </w:rPr>
+        <w:t>:</w:t>
+      </w:r>
+      <w:proofErr w:type="gramEnd"/>
+      <w:r>
+        <w:rPr>
+          <w:sz w:val="36"/>
+          <w:szCs w:val="36"/>
+        </w:rPr>
+        <w:t xml:space="preserve"> donde estarán las actividades que están por realizar y las cuales los miembros del equipo deberán asignar</w:t>
+      </w:r>
+    </w:p>
+    <w:p/>
+    <w:p>
+      <w:pPr>
+        <w:rPr>
+          <w:b/>
+          <w:bCs/>
+          <w:sz w:val="36"/>
+          <w:szCs w:val="36"/>
+        </w:rPr>
+      </w:pPr>
+      <w:r>
+        <w:rPr>
+          <w:b/>
+          <w:bCs/>
+          <w:sz w:val="36"/>
+          <w:szCs w:val="36"/>
+        </w:rPr>
+        <w:t xml:space="preserve">Zona de </w:t>
+      </w:r>
+      <w:proofErr w:type="gramStart"/>
+      <w:r>
+        <w:rPr>
+          <w:b/>
+          <w:bCs/>
+          <w:sz w:val="36"/>
+          <w:szCs w:val="36"/>
+        </w:rPr>
+        <w:t>Proceso</w:t>
+      </w:r>
+      <w:r>
+        <w:rPr>
+          <w:sz w:val="36"/>
+          <w:szCs w:val="36"/>
+        </w:rPr>
+        <w:t xml:space="preserve"> :</w:t>
+      </w:r>
+      <w:proofErr w:type="gramEnd"/>
+      <w:r>
+        <w:rPr>
+          <w:sz w:val="36"/>
+          <w:szCs w:val="36"/>
+        </w:rPr>
+        <w:t xml:space="preserve"> donde está las actividades que estará realizando un miembro/s del equipo.</w:t>
+      </w:r>
+    </w:p>
+    <w:p/>
+    <w:p>
+      <w:pPr>
+        <w:rPr>
+          <w:b/>
+          <w:bCs/>
+          <w:sz w:val="36"/>
+          <w:szCs w:val="36"/>
+        </w:rPr>
+      </w:pPr>
+      <w:r>
+        <w:rPr>
+          <w:b/>
+          <w:bCs/>
+          <w:sz w:val="36"/>
+          <w:szCs w:val="36"/>
+        </w:rPr>
+        <w:t xml:space="preserve">Zona de </w:t>
+      </w:r>
+      <w:proofErr w:type="gramStart"/>
+      <w:r>
+        <w:rPr>
+          <w:b/>
+          <w:bCs/>
+          <w:sz w:val="36"/>
+          <w:szCs w:val="36"/>
+        </w:rPr>
+        <w:t xml:space="preserve">revisión </w:t>
+      </w:r>
+      <w:r>
+        <w:rPr>
+          <w:sz w:val="36"/>
+          <w:szCs w:val="36"/>
+        </w:rPr>
+        <w:t>:</w:t>
+      </w:r>
+      <w:proofErr w:type="gramEnd"/>
+      <w:r>
+        <w:rPr>
+          <w:sz w:val="36"/>
+          <w:szCs w:val="36"/>
+        </w:rPr>
+        <w:t xml:space="preserve"> donde las actividades realizadas pernotarán temporalmente mientras se da el visto bueno y se envía a la zona de finalizadas. </w:t>
+      </w:r>
+    </w:p>
+    <w:p/>
+    <w:p/>
     <w:sectPr>
       <w:pgSz w:w="12240" w:h="15840"/>
       <w:pgMar w:top="1134" w:right="1134" w:bottom="1134" w:left="1134" w:header="0" w:footer="0" w:gutter="0"/>
@@ -1542,7 +2202,7 @@
 </file>
 
 <file path=word/styles.xml><?xml version="1.0" encoding="utf-8"?>
-<w:styles xmlns:mc="http://schemas.openxmlformats.org/markup-compatibility/2006" xmlns:r="http://schemas.openxmlformats.org/officeDocument/2006/relationships" xmlns:w="http://schemas.openxmlformats.org/wordprocessingml/2006/main" xmlns:w14="http://schemas.microsoft.com/office/word/2010/wordml" xmlns:w15="http://schemas.microsoft.com/office/word/2012/wordml" xmlns:w16cex="http://schemas.microsoft.com/office/word/2018/wordml/cex" xmlns:w16cid="http://schemas.microsoft.com/office/word/2016/wordml/cid" xmlns:w16="http://schemas.microsoft.com/office/word/2018/wordml" xmlns:w16sdtdh="http://schemas.microsoft.com/office/word/2020/wordml/sdtdatahash" xmlns:w16se="http://schemas.microsoft.com/office/word/2015/wordml/symex" mc:Ignorable="w14 w15 w16se w16cid w16 w16cex w16sdtdh">
+<w:styles xmlns:mc="http://schemas.openxmlformats.org/markup-compatibility/2006" xmlns:r="http://schemas.openxmlformats.org/officeDocument/2006/relationships" xmlns:w="http://schemas.openxmlformats.org/wordprocessingml/2006/main" xmlns:w14="http://schemas.microsoft.com/office/word/2010/wordml" xmlns:w15="http://schemas.microsoft.com/office/word/2012/wordml" xmlns:w16se="http://schemas.microsoft.com/office/word/2015/wordml/symex" mc:Ignorable="w14 w15 w16se">
   <w:docDefaults>
     <w:rPrDefault>
       <w:rPr>
@@ -1559,7 +2219,7 @@
       </w:pPr>
     </w:pPrDefault>
   </w:docDefaults>
-  <w:latentStyles w:defLockedState="0" w:defUIPriority="99" w:defSemiHidden="0" w:defUnhideWhenUsed="0" w:defQFormat="0" w:count="376">
+  <w:latentStyles w:defLockedState="0" w:defUIPriority="99" w:defSemiHidden="0" w:defUnhideWhenUsed="0" w:defQFormat="0" w:count="371">
     <w:lsdException w:name="Normal" w:uiPriority="0" w:qFormat="1"/>
     <w:lsdException w:name="heading 1" w:uiPriority="9" w:qFormat="1"/>
     <w:lsdException w:name="heading 2" w:semiHidden="1" w:uiPriority="9" w:unhideWhenUsed="1" w:qFormat="1"/>
@@ -1931,11 +2591,6 @@
     <w:lsdException w:name="List Table 5 Dark Accent 6" w:uiPriority="50"/>
     <w:lsdException w:name="List Table 6 Colorful Accent 6" w:uiPriority="51"/>
     <w:lsdException w:name="List Table 7 Colorful Accent 6" w:uiPriority="52"/>
-    <w:lsdException w:name="Mention" w:semiHidden="1" w:unhideWhenUsed="1"/>
-    <w:lsdException w:name="Smart Hyperlink" w:semiHidden="1" w:unhideWhenUsed="1"/>
-    <w:lsdException w:name="Hashtag" w:semiHidden="1" w:unhideWhenUsed="1"/>
-    <w:lsdException w:name="Unresolved Mention" w:semiHidden="1" w:unhideWhenUsed="1"/>
-    <w:lsdException w:name="Smart Link" w:semiHidden="1" w:unhideWhenUsed="1"/>
   </w:latentStyles>
   <w:style w:type="paragraph" w:default="1" w:styleId="Normal">
     <w:name w:val="Normal"/>
@@ -1973,7 +2628,6 @@
     <w:rPr>
       <w:color w:val="000080"/>
       <w:u w:val="single"/>
-      <w:lang/>
     </w:rPr>
   </w:style>
   <w:style w:type="paragraph" w:styleId="Ttulo">

</xml_diff>

<commit_message>
Update document Sprint 1
</commit_message>
<xml_diff>
--- a/docs/Sprint1_Equipo_Softopia.docx
+++ b/docs/Sprint1_Equipo_Softopia.docx
@@ -220,7 +220,7 @@
           <w:szCs w:val="36"/>
         </w:rPr>
       </w:pPr>
-      <w:hyperlink r:id="rId4">
+      <w:hyperlink r:id="rId7">
         <w:r>
           <w:rPr>
             <w:rStyle w:val="EnlacedeInternet"/>
@@ -334,8 +334,6 @@
       <w:pPr>
         <w:jc w:val="center"/>
         <w:rPr>
-          <w:b/>
-          <w:bCs/>
           <w:sz w:val="36"/>
           <w:szCs w:val="36"/>
         </w:rPr>
@@ -352,45 +350,51 @@
       <w:pPr>
         <w:jc w:val="center"/>
         <w:rPr>
-          <w:b/>
-          <w:bCs/>
-          <w:sz w:val="36"/>
-          <w:szCs w:val="36"/>
-        </w:rPr>
-      </w:pPr>
-    </w:p>
-    <w:p>
-      <w:pPr>
-        <w:jc w:val="center"/>
-        <w:rPr>
-          <w:b/>
-          <w:bCs/>
-          <w:sz w:val="36"/>
-          <w:szCs w:val="36"/>
-        </w:rPr>
-      </w:pPr>
-    </w:p>
-    <w:p>
-      <w:pPr>
-        <w:jc w:val="center"/>
-        <w:rPr>
-          <w:b/>
-          <w:bCs/>
-          <w:sz w:val="36"/>
-          <w:szCs w:val="36"/>
-        </w:rPr>
-      </w:pPr>
-    </w:p>
-    <w:p>
-      <w:pPr>
-        <w:jc w:val="center"/>
-        <w:rPr>
-          <w:b/>
-          <w:bCs/>
-          <w:sz w:val="36"/>
-          <w:szCs w:val="36"/>
-        </w:rPr>
-      </w:pPr>
+          <w:sz w:val="36"/>
+          <w:szCs w:val="36"/>
+        </w:rPr>
+      </w:pPr>
+      <w:r>
+        <w:rPr>
+          <w:sz w:val="36"/>
+          <w:szCs w:val="36"/>
+        </w:rPr>
+        <w:t>Diana Carolina Rivera Romero</w:t>
+      </w:r>
+    </w:p>
+    <w:p>
+      <w:pPr>
+        <w:jc w:val="center"/>
+        <w:rPr>
+          <w:sz w:val="36"/>
+          <w:szCs w:val="36"/>
+        </w:rPr>
+      </w:pPr>
+      <w:r>
+        <w:rPr>
+          <w:sz w:val="36"/>
+          <w:szCs w:val="36"/>
+        </w:rPr>
+        <w:t>Luis Felipe Granada Ramírez</w:t>
+      </w:r>
+    </w:p>
+    <w:p>
+      <w:pPr>
+        <w:jc w:val="center"/>
+        <w:rPr>
+          <w:b/>
+          <w:bCs/>
+          <w:sz w:val="36"/>
+          <w:szCs w:val="36"/>
+        </w:rPr>
+      </w:pPr>
+      <w:r>
+        <w:rPr>
+          <w:sz w:val="36"/>
+          <w:szCs w:val="36"/>
+        </w:rPr>
+        <w:t>Oscar Alberto Castillo Rincón</w:t>
+      </w:r>
     </w:p>
     <w:p>
       <w:pPr>
@@ -462,7 +466,7 @@
           <v:shape id="Forma1" o:spid="_x0000_s1028" style="position:absolute;margin-left:-13.2pt;margin-top:16.4pt;width:515.05pt;height:32.5pt;z-index:2;visibility:visible;mso-wrap-style:square;mso-wrap-distance-left:0;mso-wrap-distance-top:0;mso-wrap-distance-right:0;mso-wrap-distance-bottom:0;mso-position-horizontal:absolute;mso-position-horizontal-relative:text;mso-position-vertical:absolute;mso-position-vertical-relative:text;v-text-anchor:middle" coordsize="10302,651" o:spt="100" o:gfxdata="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" adj="-11796480,,5400" path="m108,r,c89,,71,5,54,15,38,24,24,38,15,54,5,71,,89,,108l,541r,1c,561,5,579,15,596v9,16,23,30,39,39c71,645,89,650,108,650r10084,l10193,650v19,,37,-5,54,-15c10263,626,10277,612,10286,596v10,-17,15,-35,15,-54l10300,108r1,l10301,108v,-19,-5,-37,-15,-54c10277,38,10263,24,10247,15,10230,5,10212,,10193,l108,e" fillcolor="#168253" strokecolor="#3465a4">
             <v:stroke joinstyle="miter"/>
             <v:formulas/>
-            <v:path arrowok="t" o:connecttype="custom" textboxrect="0,0,10302,651"/>
+            <v:path arrowok="t" o:connecttype="segments" textboxrect="0,0,10302,651"/>
             <v:textbox inset="0,0,0,0">
               <w:txbxContent>
                 <w:p>
@@ -500,14 +504,7 @@
           <w:sz w:val="36"/>
           <w:szCs w:val="36"/>
         </w:rPr>
-        <w:t xml:space="preserve">Crear el repositorio donde se subirá el material </w:t>
-      </w:r>
-      <w:r>
-        <w:rPr>
-          <w:sz w:val="36"/>
-          <w:szCs w:val="36"/>
-        </w:rPr>
-        <w:t>colaborativo del equipo y crear la documentación pertinente para la entrega del sprint.</w:t>
+        <w:t>Crear el repositorio donde se subirá el material colaborativo del equipo y crear la documentación pertinente para la entrega del sprint.</w:t>
       </w:r>
     </w:p>
     <w:p>
@@ -572,7 +569,7 @@
           <v:shape id="Forma1_0" o:spid="_x0000_s1027" style="position:absolute;margin-left:-13.5pt;margin-top:1.35pt;width:514.1pt;height:32.55pt;z-index:3;visibility:visible;mso-wrap-style:square;mso-wrap-distance-left:0;mso-wrap-distance-top:0;mso-wrap-distance-right:0;mso-wrap-distance-bottom:0;mso-position-horizontal:absolute;mso-position-horizontal-relative:text;mso-position-vertical:absolute;mso-position-vertical-relative:text;v-text-anchor:middle" coordsize="10283,652" o:spt="100" o:gfxdata="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" adj="-11796480,,5400" path="m108,r1,c89,,71,5,54,15,38,24,24,38,15,54,5,71,,89,,109l,542r,1c,562,5,580,15,597v9,16,23,30,39,39c71,646,89,651,109,651r10064,l10174,651v19,,37,-5,54,-15c10244,627,10258,613,10267,597v10,-17,15,-35,15,-54l10282,108r,1l10282,109v,-20,-5,-38,-15,-55c10258,38,10244,24,10228,15,10211,5,10193,,10174,l108,e" fillcolor="#168253" strokecolor="#3465a4">
             <v:stroke joinstyle="miter"/>
             <v:formulas/>
-            <v:path arrowok="t" o:connecttype="custom" textboxrect="0,0,10283,652"/>
+            <v:path arrowok="t" o:connecttype="segments" textboxrect="0,0,10283,652"/>
             <v:textbox inset="0,0,0,0">
               <w:txbxContent>
                 <w:p>
@@ -925,14 +922,7 @@
                 <w:rFonts w:ascii="Liberation Sans" w:hAnsi="Liberation Sans"/>
                 <w:color w:val="000000"/>
               </w:rPr>
-              <w:t xml:space="preserve">Los miembros del equipo clonarán el </w:t>
-            </w:r>
-            <w:r>
-              <w:rPr>
-                <w:rFonts w:ascii="Liberation Sans" w:hAnsi="Liberation Sans"/>
-                <w:color w:val="000000"/>
-              </w:rPr>
-              <w:t>repositorio y crearán su primera colaboración</w:t>
+              <w:t>Los miembros del equipo clonarán el repositorio y crearán su primera colaboración</w:t>
             </w:r>
           </w:p>
         </w:tc>
@@ -1095,14 +1085,7 @@
                 <w:rFonts w:ascii="Liberation Sans" w:hAnsi="Liberation Sans"/>
                 <w:color w:val="000000"/>
               </w:rPr>
-              <w:t xml:space="preserve">Se creará una zona de trabajo ( en trello ) para la </w:t>
-            </w:r>
-            <w:r>
-              <w:rPr>
-                <w:rFonts w:ascii="Liberation Sans" w:hAnsi="Liberation Sans"/>
-                <w:color w:val="000000"/>
-              </w:rPr>
-              <w:t>gestión del proyecto y división de tareas para el equipo</w:t>
+              <w:t>Se creará una zona de trabajo ( en trello ) para la gestión del proyecto y división de tareas para el equipo</w:t>
             </w:r>
           </w:p>
         </w:tc>
@@ -1270,7 +1253,7 @@
           <v:shape id="Forma1_1" o:spid="_x0000_s1026" style="position:absolute;margin-left:-14.9pt;margin-top:7.9pt;width:538.5pt;height:32.55pt;z-index:4;visibility:visible;mso-wrap-style:square;mso-wrap-distance-left:0;mso-wrap-distance-top:0;mso-wrap-distance-right:0;mso-wrap-distance-bottom:0;mso-position-horizontal:absolute;mso-position-horizontal-relative:text;mso-position-vertical:absolute;mso-position-vertical-relative:text;v-text-anchor:middle" coordsize="10771,652" o:spt="100" o:gfxdata="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" adj="-11796480,,5400" path="m108,r1,c89,,71,5,54,15,38,24,24,38,15,54,5,71,,89,,109l,542r,1c,562,5,580,15,597v9,16,23,30,39,39c71,646,89,651,109,651r10552,l10662,651v19,,37,-5,54,-15c10732,627,10746,613,10755,597v10,-17,15,-35,15,-54l10770,108r,1l10770,109v,-20,-5,-38,-15,-55c10746,38,10732,24,10716,15,10699,5,10681,,10662,l108,e" fillcolor="#168253" strokecolor="#3465a4">
             <v:stroke joinstyle="miter"/>
             <v:formulas/>
-            <v:path arrowok="t" o:connecttype="custom" textboxrect="0,0,10771,652"/>
+            <v:path arrowok="t" o:connecttype="segments" textboxrect="0,0,10771,652"/>
             <v:textbox inset="0,0,0,0">
               <w:txbxContent>
                 <w:p>
@@ -1298,54 +1281,29 @@
     </w:p>
     <w:p>
       <w:pPr>
-        <w:rPr>
-          <w:sz w:val="36"/>
-          <w:szCs w:val="36"/>
-        </w:rPr>
-      </w:pPr>
-      <w:r>
-        <w:rPr>
-          <w:b/>
-          <w:bCs/>
-          <w:sz w:val="36"/>
-          <w:szCs w:val="36"/>
-        </w:rPr>
-        <w:t xml:space="preserve">Reporte  : </w:t>
-      </w:r>
-      <w:r>
-        <w:rPr>
-          <w:b/>
-          <w:bCs/>
-          <w:sz w:val="36"/>
-          <w:szCs w:val="36"/>
-        </w:rPr>
-        <w:tab/>
-      </w:r>
-      <w:r>
-        <w:rPr>
-          <w:sz w:val="36"/>
-          <w:szCs w:val="36"/>
-        </w:rPr>
-        <w:t>julián Guillermo Zapata Rugeles</w:t>
-      </w:r>
-    </w:p>
-    <w:p>
-      <w:pPr>
-        <w:rPr>
-          <w:b/>
-          <w:bCs/>
-          <w:sz w:val="36"/>
-          <w:szCs w:val="36"/>
-        </w:rPr>
-      </w:pPr>
-      <w:r>
-        <w:rPr>
-          <w:b/>
-          <w:bCs/>
-          <w:sz w:val="36"/>
-          <w:szCs w:val="36"/>
-        </w:rPr>
-        <w:t xml:space="preserve">Objetivo :      </w:t>
+        <w:jc w:val="both"/>
+        <w:rPr>
+          <w:b/>
+          <w:bCs/>
+          <w:sz w:val="36"/>
+          <w:szCs w:val="36"/>
+        </w:rPr>
+      </w:pPr>
+      <w:r>
+        <w:rPr>
+          <w:b/>
+          <w:bCs/>
+          <w:sz w:val="36"/>
+          <w:szCs w:val="36"/>
+        </w:rPr>
+        <w:t xml:space="preserve">Objetivo :  </w:t>
+      </w:r>
+      <w:r>
+        <w:rPr>
+          <w:sz w:val="36"/>
+          <w:szCs w:val="36"/>
+        </w:rPr>
+        <w:t xml:space="preserve">Gestión del proyecto con </w:t>
       </w:r>
       <w:r>
         <w:rPr>
@@ -1355,127 +1313,218 @@
         <w:t>Trello</w:t>
       </w:r>
     </w:p>
+    <w:p>
+      <w:pPr>
+        <w:jc w:val="both"/>
+      </w:pPr>
+    </w:p>
+    <w:p>
+      <w:pPr>
+        <w:jc w:val="both"/>
+        <w:rPr>
+          <w:b/>
+          <w:bCs/>
+          <w:sz w:val="36"/>
+          <w:szCs w:val="36"/>
+        </w:rPr>
+      </w:pPr>
+      <w:r>
+        <w:rPr>
+          <w:sz w:val="36"/>
+          <w:szCs w:val="36"/>
+        </w:rPr>
+        <w:t>Se hace uso de</w:t>
+      </w:r>
+      <w:r>
+        <w:rPr>
+          <w:sz w:val="36"/>
+          <w:szCs w:val="36"/>
+        </w:rPr>
+        <w:t xml:space="preserve"> trello para la distribución de tareas  y el ordenamiento de las actividades pendientes, se generó la invitación a los miembros del equipo softpia para su colaboración en </w:t>
+      </w:r>
+      <w:r>
+        <w:rPr>
+          <w:sz w:val="36"/>
+          <w:szCs w:val="36"/>
+        </w:rPr>
+        <w:t>él</w:t>
+      </w:r>
+      <w:r>
+        <w:rPr>
+          <w:sz w:val="36"/>
+          <w:szCs w:val="36"/>
+        </w:rPr>
+        <w:t xml:space="preserve">. Se distribuyó las tareas y se </w:t>
+      </w:r>
+      <w:r>
+        <w:rPr>
+          <w:sz w:val="36"/>
+          <w:szCs w:val="36"/>
+        </w:rPr>
+        <w:t>crearon</w:t>
+      </w:r>
+      <w:r>
+        <w:rPr>
+          <w:sz w:val="36"/>
+          <w:szCs w:val="36"/>
+        </w:rPr>
+        <w:t xml:space="preserve"> zonas donde se controlará el flujo de trabajo</w:t>
+      </w:r>
+      <w:r>
+        <w:rPr>
+          <w:sz w:val="36"/>
+          <w:szCs w:val="36"/>
+        </w:rPr>
+        <w:t>.</w:t>
+      </w:r>
+    </w:p>
     <w:p/>
     <w:p>
       <w:pPr>
-        <w:rPr>
-          <w:b/>
-          <w:bCs/>
-          <w:sz w:val="36"/>
-          <w:szCs w:val="36"/>
-        </w:rPr>
-      </w:pPr>
-      <w:r>
-        <w:rPr>
-          <w:sz w:val="36"/>
-          <w:szCs w:val="36"/>
-        </w:rPr>
-        <w:t xml:space="preserve">Creé el trello para la distribución de tareas  y el ordenamiento de las actividades </w:t>
-      </w:r>
-      <w:r>
-        <w:rPr>
-          <w:sz w:val="36"/>
-          <w:szCs w:val="36"/>
-        </w:rPr>
-        <w:t>pendientes, se generó la invitación a los miembros del equipo softpia para su colaboración en el. Se distribuyó las tareas y se crearón zonas donde se controlará el flujo de trabajo</w:t>
+        <w:jc w:val="both"/>
+        <w:rPr>
+          <w:b/>
+          <w:bCs/>
+          <w:sz w:val="36"/>
+          <w:szCs w:val="36"/>
+        </w:rPr>
+      </w:pPr>
+      <w:r>
+        <w:rPr>
+          <w:b/>
+          <w:bCs/>
+          <w:sz w:val="36"/>
+          <w:szCs w:val="36"/>
+        </w:rPr>
+        <w:t xml:space="preserve">Zona pendientes </w:t>
+      </w:r>
+      <w:r>
+        <w:rPr>
+          <w:sz w:val="36"/>
+          <w:szCs w:val="36"/>
+        </w:rPr>
+        <w:t xml:space="preserve">: </w:t>
+      </w:r>
+      <w:r>
+        <w:rPr>
+          <w:sz w:val="36"/>
+          <w:szCs w:val="36"/>
+        </w:rPr>
+        <w:t>D</w:t>
+      </w:r>
+      <w:r>
+        <w:rPr>
+          <w:sz w:val="36"/>
+          <w:szCs w:val="36"/>
+        </w:rPr>
+        <w:t>onde estarán las actividades que están por realizar y las cuales los miembros del equipo deberán asignar</w:t>
+      </w:r>
+      <w:r>
+        <w:rPr>
+          <w:sz w:val="36"/>
+          <w:szCs w:val="36"/>
+        </w:rPr>
+        <w:t>.</w:t>
+      </w:r>
+    </w:p>
+    <w:p>
+      <w:pPr>
+        <w:jc w:val="both"/>
+      </w:pPr>
+    </w:p>
+    <w:p>
+      <w:pPr>
+        <w:jc w:val="both"/>
+        <w:rPr>
+          <w:b/>
+          <w:bCs/>
+          <w:sz w:val="36"/>
+          <w:szCs w:val="36"/>
+        </w:rPr>
+      </w:pPr>
+      <w:r>
+        <w:rPr>
+          <w:b/>
+          <w:bCs/>
+          <w:sz w:val="36"/>
+          <w:szCs w:val="36"/>
+        </w:rPr>
+        <w:t>Zona de Proceso</w:t>
+      </w:r>
+      <w:r>
+        <w:rPr>
+          <w:sz w:val="36"/>
+          <w:szCs w:val="36"/>
+        </w:rPr>
+        <w:t xml:space="preserve"> : </w:t>
+      </w:r>
+      <w:r>
+        <w:rPr>
+          <w:sz w:val="36"/>
+          <w:szCs w:val="36"/>
+        </w:rPr>
+        <w:t>D</w:t>
+      </w:r>
+      <w:r>
+        <w:rPr>
+          <w:sz w:val="36"/>
+          <w:szCs w:val="36"/>
+        </w:rPr>
+        <w:t>onde está las actividades que estará realizando un miembro/s del equipo.</w:t>
+      </w:r>
+    </w:p>
+    <w:p>
+      <w:pPr>
+        <w:jc w:val="both"/>
+      </w:pPr>
+    </w:p>
+    <w:p>
+      <w:pPr>
+        <w:jc w:val="both"/>
+        <w:rPr>
+          <w:b/>
+          <w:bCs/>
+          <w:sz w:val="36"/>
+          <w:szCs w:val="36"/>
+        </w:rPr>
+      </w:pPr>
+      <w:r>
+        <w:rPr>
+          <w:b/>
+          <w:bCs/>
+          <w:sz w:val="36"/>
+          <w:szCs w:val="36"/>
+        </w:rPr>
+        <w:t xml:space="preserve">Zona de revisión </w:t>
+      </w:r>
+      <w:r>
+        <w:rPr>
+          <w:sz w:val="36"/>
+          <w:szCs w:val="36"/>
+        </w:rPr>
+        <w:t xml:space="preserve">: </w:t>
+      </w:r>
+      <w:r>
+        <w:rPr>
+          <w:sz w:val="36"/>
+          <w:szCs w:val="36"/>
+        </w:rPr>
+        <w:t>D</w:t>
+      </w:r>
+      <w:r>
+        <w:rPr>
+          <w:sz w:val="36"/>
+          <w:szCs w:val="36"/>
+        </w:rPr>
+        <w:t xml:space="preserve">onde las actividades realizadas pernotarán temporalmente mientras se da el visto bueno y se envía a la zona de finalizadas. </w:t>
       </w:r>
     </w:p>
     <w:p/>
-    <w:p>
-      <w:pPr>
-        <w:rPr>
-          <w:b/>
-          <w:bCs/>
-          <w:sz w:val="36"/>
-          <w:szCs w:val="36"/>
-        </w:rPr>
-      </w:pPr>
-      <w:r>
-        <w:rPr>
-          <w:b/>
-          <w:bCs/>
-          <w:sz w:val="36"/>
-          <w:szCs w:val="36"/>
-        </w:rPr>
-        <w:t xml:space="preserve">Zona pendientes </w:t>
-      </w:r>
-      <w:r>
-        <w:rPr>
-          <w:sz w:val="36"/>
-          <w:szCs w:val="36"/>
-        </w:rPr>
-        <w:t xml:space="preserve">: donde estarán las actividades que están por realizar y </w:t>
-      </w:r>
-      <w:r>
-        <w:rPr>
-          <w:sz w:val="36"/>
-          <w:szCs w:val="36"/>
-        </w:rPr>
-        <w:t>las cuales los miembros del equipo deberán asignar</w:t>
-      </w:r>
-    </w:p>
     <w:p/>
     <w:p>
       <w:pPr>
-        <w:rPr>
-          <w:b/>
-          <w:bCs/>
-          <w:sz w:val="36"/>
-          <w:szCs w:val="36"/>
-        </w:rPr>
-      </w:pPr>
-      <w:r>
-        <w:rPr>
-          <w:b/>
-          <w:bCs/>
-          <w:sz w:val="36"/>
-          <w:szCs w:val="36"/>
-        </w:rPr>
-        <w:t>Zona de Proceso</w:t>
-      </w:r>
-      <w:r>
-        <w:rPr>
-          <w:sz w:val="36"/>
-          <w:szCs w:val="36"/>
-        </w:rPr>
-        <w:t xml:space="preserve"> : donde está las actividades que estará realizando un miembro/s del equipo.</w:t>
-      </w:r>
-    </w:p>
-    <w:p/>
-    <w:p>
-      <w:pPr>
-        <w:rPr>
-          <w:b/>
-          <w:bCs/>
-          <w:sz w:val="36"/>
-          <w:szCs w:val="36"/>
-        </w:rPr>
-      </w:pPr>
-      <w:r>
-        <w:rPr>
-          <w:b/>
-          <w:bCs/>
-          <w:sz w:val="36"/>
-          <w:szCs w:val="36"/>
-        </w:rPr>
-        <w:t xml:space="preserve">Zona de revisión </w:t>
-      </w:r>
-      <w:r>
-        <w:rPr>
-          <w:sz w:val="36"/>
-          <w:szCs w:val="36"/>
-        </w:rPr>
-        <w:t>: donde las actividades realizadas pernotarán temporalmente mientras se da el visto bueno y se</w:t>
-      </w:r>
-      <w:r>
-        <w:rPr>
-          <w:sz w:val="36"/>
-          <w:szCs w:val="36"/>
-        </w:rPr>
-        <w:t xml:space="preserve"> envía a la zona de finalizadas. </w:t>
-      </w:r>
-    </w:p>
-    <w:p>
+        <w:jc w:val="center"/>
+      </w:pPr>
       <w:r>
         <w:rPr>
           <w:b/>
@@ -1485,17 +1534,9 @@
           <w:szCs w:val="36"/>
         </w:rPr>
         <w:drawing>
-          <wp:anchor distT="0" distB="0" distL="0" distR="0" simplePos="0" relativeHeight="5" behindDoc="0" locked="0" layoutInCell="1" allowOverlap="1" wp14:anchorId="45FCCAF6" wp14:editId="0E031EFB">
-            <wp:simplePos x="0" y="0"/>
-            <wp:positionH relativeFrom="column">
-              <wp:posOffset>1157605</wp:posOffset>
-            </wp:positionH>
-            <wp:positionV relativeFrom="paragraph">
-              <wp:posOffset>366395</wp:posOffset>
-            </wp:positionV>
-            <wp:extent cx="4017010" cy="2258060"/>
+          <wp:inline distT="0" distB="0" distL="0" distR="0" wp14:anchorId="45FCCAF6" wp14:editId="021377B3">
+            <wp:extent cx="4943475" cy="2778760"/>
             <wp:effectExtent l="0" t="0" r="0" b="0"/>
-            <wp:wrapSquare wrapText="largest"/>
             <wp:docPr id="4" name="Imagen1"/>
             <wp:cNvGraphicFramePr>
               <a:graphicFrameLocks xmlns:a="http://schemas.openxmlformats.org/drawingml/2006/main" noChangeAspect="1"/>
@@ -1510,7 +1551,13 @@
                     </pic:cNvPicPr>
                   </pic:nvPicPr>
                   <pic:blipFill>
-                    <a:blip r:embed="rId5"/>
+                    <a:blip r:embed="rId8" cstate="print">
+                      <a:extLst>
+                        <a:ext uri="{28A0092B-C50C-407E-A947-70E740481C1C}">
+                          <a14:useLocalDpi xmlns:a14="http://schemas.microsoft.com/office/drawing/2010/main" val="0"/>
+                        </a:ext>
+                      </a:extLst>
+                    </a:blip>
                     <a:stretch>
                       <a:fillRect/>
                     </a:stretch>
@@ -1518,7 +1565,7 @@
                   <pic:spPr bwMode="auto">
                     <a:xfrm>
                       <a:off x="0" y="0"/>
-                      <a:ext cx="4017010" cy="2258060"/>
+                      <a:ext cx="4943475" cy="2778760"/>
                     </a:xfrm>
                     <a:prstGeom prst="rect">
                       <a:avLst/>
@@ -1527,8 +1574,300 @@
                 </pic:pic>
               </a:graphicData>
             </a:graphic>
-          </wp:anchor>
+          </wp:inline>
         </w:drawing>
+      </w:r>
+    </w:p>
+    <w:p>
+      <w:r>
+        <w:rPr>
+          <w:noProof/>
+        </w:rPr>
+        <w:pict w14:anchorId="5DD4B702">
+          <v:shapetype id="_x0000_t202" coordsize="21600,21600" o:spt="202" path="m,l,21600r21600,l21600,xe">
+            <v:stroke joinstyle="miter"/>
+            <v:path gradientshapeok="t" o:connecttype="rect"/>
+          </v:shapetype>
+          <v:shape id="_x0000_s1030" type="#_x0000_t202" style="position:absolute;margin-left:91.15pt;margin-top:13.5pt;width:316.3pt;height:32.1pt;z-index:251659264;mso-position-horizontal-relative:text;mso-position-vertical-relative:text" stroked="f">
+            <v:textbox inset="0,0,0,0">
+              <w:txbxContent>
+                <w:p>
+                  <w:pPr>
+                    <w:pStyle w:val="Descripcin"/>
+                    <w:jc w:val="center"/>
+                  </w:pPr>
+                  <w:r>
+                    <w:t xml:space="preserve">Ilustración </w:t>
+                  </w:r>
+                  <w:fldSimple w:instr=" SEQ Ilustración \* ARABIC ">
+                    <w:r>
+                      <w:rPr>
+                        <w:noProof/>
+                      </w:rPr>
+                      <w:t>1</w:t>
+                    </w:r>
+                  </w:fldSimple>
+                  <w:r>
+                    <w:t>. Área de trabajo en Trello</w:t>
+                  </w:r>
+                </w:p>
+                <w:p>
+                  <w:pPr>
+                    <w:pStyle w:val="Descripcin"/>
+                    <w:jc w:val="center"/>
+                    <w:rPr>
+                      <w:b/>
+                      <w:bCs/>
+                      <w:noProof/>
+                      <w:sz w:val="36"/>
+                      <w:szCs w:val="36"/>
+                    </w:rPr>
+                  </w:pPr>
+                </w:p>
+              </w:txbxContent>
+            </v:textbox>
+            <w10:wrap type="square" side="largest"/>
+          </v:shape>
+        </w:pict>
+      </w:r>
+    </w:p>
+    <w:p>
+      <w:pPr>
+        <w:rPr>
+          <w:b/>
+          <w:bCs/>
+          <w:sz w:val="36"/>
+          <w:szCs w:val="36"/>
+        </w:rPr>
+      </w:pPr>
+      <w:r>
+        <w:rPr>
+          <w:b/>
+          <w:bCs/>
+          <w:sz w:val="36"/>
+          <w:szCs w:val="36"/>
+        </w:rPr>
+        <w:lastRenderedPageBreak/>
+        <w:t xml:space="preserve">Objetivo : </w:t>
+      </w:r>
+      <w:r>
+        <w:rPr>
+          <w:sz w:val="36"/>
+          <w:szCs w:val="36"/>
+        </w:rPr>
+        <w:t xml:space="preserve">Creación de repositorio con </w:t>
+      </w:r>
+      <w:r>
+        <w:rPr>
+          <w:sz w:val="36"/>
+          <w:szCs w:val="36"/>
+        </w:rPr>
+        <w:t>Git</w:t>
+      </w:r>
+    </w:p>
+    <w:p/>
+    <w:p>
+      <w:pPr>
+        <w:jc w:val="both"/>
+        <w:rPr>
+          <w:sz w:val="36"/>
+          <w:szCs w:val="36"/>
+        </w:rPr>
+      </w:pPr>
+      <w:r>
+        <w:rPr>
+          <w:sz w:val="36"/>
+          <w:szCs w:val="36"/>
+        </w:rPr>
+        <w:t xml:space="preserve">Se crea el repositorio en Github para alojar los documentos y el código del proyecto. Se otorgan permisos de colaboración a los integrantes del equipo. Cada uno realiza un cambio en su maquina local y hace uso de los comandos de Git para subir la actualización, y posteriormente ejecutar un PR (Pull request) en la rama </w:t>
+      </w:r>
+      <w:r>
+        <w:rPr>
+          <w:b/>
+          <w:bCs/>
+          <w:sz w:val="36"/>
+          <w:szCs w:val="36"/>
+        </w:rPr>
+        <w:t>Main</w:t>
+      </w:r>
+      <w:r>
+        <w:rPr>
+          <w:sz w:val="36"/>
+          <w:szCs w:val="36"/>
+        </w:rPr>
+        <w:t>.</w:t>
+      </w:r>
+    </w:p>
+    <w:p>
+      <w:pPr>
+        <w:jc w:val="both"/>
+        <w:rPr>
+          <w:sz w:val="36"/>
+          <w:szCs w:val="36"/>
+        </w:rPr>
+      </w:pPr>
+    </w:p>
+    <w:p>
+      <w:pPr>
+        <w:keepNext/>
+        <w:jc w:val="center"/>
+      </w:pPr>
+      <w:r>
+        <w:rPr>
+          <w:noProof/>
+        </w:rPr>
+        <w:drawing>
+          <wp:inline distT="0" distB="0" distL="0" distR="0" wp14:anchorId="2B0BB312" wp14:editId="42FB765C">
+            <wp:extent cx="5334000" cy="2725839"/>
+            <wp:effectExtent l="0" t="0" r="0" b="0"/>
+            <wp:docPr id="1" name="Imagen 1"/>
+            <wp:cNvGraphicFramePr>
+              <a:graphicFrameLocks xmlns:a="http://schemas.openxmlformats.org/drawingml/2006/main" noChangeAspect="1"/>
+            </wp:cNvGraphicFramePr>
+            <a:graphic xmlns:a="http://schemas.openxmlformats.org/drawingml/2006/main">
+              <a:graphicData uri="http://schemas.openxmlformats.org/drawingml/2006/picture">
+                <pic:pic xmlns:pic="http://schemas.openxmlformats.org/drawingml/2006/picture">
+                  <pic:nvPicPr>
+                    <pic:cNvPr id="0" name="Picture 1"/>
+                    <pic:cNvPicPr>
+                      <a:picLocks noChangeAspect="1" noChangeArrowheads="1"/>
+                    </pic:cNvPicPr>
+                  </pic:nvPicPr>
+                  <pic:blipFill>
+                    <a:blip r:embed="rId9" cstate="print">
+                      <a:extLst>
+                        <a:ext uri="{28A0092B-C50C-407E-A947-70E740481C1C}">
+                          <a14:useLocalDpi xmlns:a14="http://schemas.microsoft.com/office/drawing/2010/main" val="0"/>
+                        </a:ext>
+                      </a:extLst>
+                    </a:blip>
+                    <a:srcRect/>
+                    <a:stretch>
+                      <a:fillRect/>
+                    </a:stretch>
+                  </pic:blipFill>
+                  <pic:spPr bwMode="auto">
+                    <a:xfrm>
+                      <a:off x="0" y="0"/>
+                      <a:ext cx="5374751" cy="2746664"/>
+                    </a:xfrm>
+                    <a:prstGeom prst="rect">
+                      <a:avLst/>
+                    </a:prstGeom>
+                    <a:noFill/>
+                    <a:ln>
+                      <a:noFill/>
+                    </a:ln>
+                  </pic:spPr>
+                </pic:pic>
+              </a:graphicData>
+            </a:graphic>
+          </wp:inline>
+        </w:drawing>
+      </w:r>
+    </w:p>
+    <w:p>
+      <w:pPr>
+        <w:pStyle w:val="Descripcin"/>
+        <w:jc w:val="center"/>
+      </w:pPr>
+      <w:r>
+        <w:t xml:space="preserve">Ilustración </w:t>
+      </w:r>
+      <w:fldSimple w:instr=" SEQ Ilustración \* ARABIC ">
+        <w:r>
+          <w:rPr>
+            <w:noProof/>
+          </w:rPr>
+          <w:t>2</w:t>
+        </w:r>
+      </w:fldSimple>
+      <w:r>
+        <w:t>. Creación del repositorio</w:t>
+      </w:r>
+    </w:p>
+    <w:p>
+      <w:pPr>
+        <w:jc w:val="both"/>
+      </w:pPr>
+    </w:p>
+    <w:p>
+      <w:pPr>
+        <w:keepNext/>
+        <w:jc w:val="center"/>
+      </w:pPr>
+      <w:r>
+        <w:rPr>
+          <w:noProof/>
+        </w:rPr>
+        <w:drawing>
+          <wp:inline distT="0" distB="0" distL="0" distR="0" wp14:anchorId="4EE4C049" wp14:editId="084595CF">
+            <wp:extent cx="5334000" cy="2705654"/>
+            <wp:effectExtent l="0" t="0" r="0" b="0"/>
+            <wp:docPr id="2" name="Imagen 2"/>
+            <wp:cNvGraphicFramePr>
+              <a:graphicFrameLocks xmlns:a="http://schemas.openxmlformats.org/drawingml/2006/main" noChangeAspect="1"/>
+            </wp:cNvGraphicFramePr>
+            <a:graphic xmlns:a="http://schemas.openxmlformats.org/drawingml/2006/main">
+              <a:graphicData uri="http://schemas.openxmlformats.org/drawingml/2006/picture">
+                <pic:pic xmlns:pic="http://schemas.openxmlformats.org/drawingml/2006/picture">
+                  <pic:nvPicPr>
+                    <pic:cNvPr id="0" name="Picture 3"/>
+                    <pic:cNvPicPr>
+                      <a:picLocks noChangeAspect="1" noChangeArrowheads="1"/>
+                    </pic:cNvPicPr>
+                  </pic:nvPicPr>
+                  <pic:blipFill>
+                    <a:blip r:embed="rId10" cstate="print">
+                      <a:extLst>
+                        <a:ext uri="{28A0092B-C50C-407E-A947-70E740481C1C}">
+                          <a14:useLocalDpi xmlns:a14="http://schemas.microsoft.com/office/drawing/2010/main" val="0"/>
+                        </a:ext>
+                      </a:extLst>
+                    </a:blip>
+                    <a:srcRect/>
+                    <a:stretch>
+                      <a:fillRect/>
+                    </a:stretch>
+                  </pic:blipFill>
+                  <pic:spPr bwMode="auto">
+                    <a:xfrm>
+                      <a:off x="0" y="0"/>
+                      <a:ext cx="5368446" cy="2723127"/>
+                    </a:xfrm>
+                    <a:prstGeom prst="rect">
+                      <a:avLst/>
+                    </a:prstGeom>
+                    <a:noFill/>
+                    <a:ln>
+                      <a:noFill/>
+                    </a:ln>
+                  </pic:spPr>
+                </pic:pic>
+              </a:graphicData>
+            </a:graphic>
+          </wp:inline>
+        </w:drawing>
+      </w:r>
+    </w:p>
+    <w:p>
+      <w:pPr>
+        <w:pStyle w:val="Descripcin"/>
+        <w:jc w:val="center"/>
+      </w:pPr>
+      <w:r>
+        <w:t xml:space="preserve">Ilustración </w:t>
+      </w:r>
+      <w:fldSimple w:instr=" SEQ Ilustración \* ARABIC ">
+        <w:r>
+          <w:rPr>
+            <w:noProof/>
+          </w:rPr>
+          <w:t>3</w:t>
+        </w:r>
+      </w:fldSimple>
+      <w:r>
+        <w:t>. Gestión de permisos sobre el repositorio</w:t>
       </w:r>
     </w:p>
     <w:sectPr>
@@ -1539,6 +1878,165 @@
     </w:sectPr>
   </w:body>
 </w:document>
+</file>
+
+<file path=word/endnotes.xml><?xml version="1.0" encoding="utf-8"?>
+<w:endnotes xmlns:wpc="http://schemas.microsoft.com/office/word/2010/wordprocessingCanvas" xmlns:cx="http://schemas.microsoft.com/office/drawing/2014/chartex" xmlns:cx1="http://schemas.microsoft.com/office/drawing/2015/9/8/chartex" xmlns:cx2="http://schemas.microsoft.com/office/drawing/2015/10/21/chartex" xmlns:cx3="http://schemas.microsoft.com/office/drawing/2016/5/9/chartex" xmlns:cx4="http://schemas.microsoft.com/office/drawing/2016/5/10/chartex" xmlns:cx5="http://schemas.microsoft.com/office/drawing/2016/5/11/chartex" xmlns:cx6="http://schemas.microsoft.com/office/drawing/2016/5/12/chartex" xmlns:cx7="http://schemas.microsoft.com/office/drawing/2016/5/13/chartex" xmlns:cx8="http://schemas.microsoft.com/office/drawing/2016/5/14/chartex" xmlns:mc="http://schemas.openxmlformats.org/markup-compatibility/2006" xmlns:aink="http://schemas.microsoft.com/office/drawing/2016/ink" xmlns:am3d="http://schemas.microsoft.com/office/drawing/2017/model3d" xmlns:o="urn:schemas-microsoft-com:office:office" xmlns:r="http://schemas.openxmlformats.org/officeDocument/2006/relationships" xmlns:m="http://schemas.openxmlformats.org/officeDocument/2006/math" xmlns:v="urn:schemas-microsoft-com:vml" xmlns:wp14="http://schemas.microsoft.com/office/word/2010/wordprocessingDrawing" xmlns:wp="http://schemas.openxmlformats.org/drawingml/2006/wordprocessingDrawing" xmlns:w10="urn:schemas-microsoft-com:office:word" xmlns:w="http://schemas.openxmlformats.org/wordprocessingml/2006/main" xmlns:w14="http://schemas.microsoft.com/office/word/2010/wordml" xmlns:w15="http://schemas.microsoft.com/office/word/2012/wordml" xmlns:w16cex="http://schemas.microsoft.com/office/word/2018/wordml/cex" xmlns:w16cid="http://schemas.microsoft.com/office/word/2016/wordml/cid" xmlns:w16="http://schemas.microsoft.com/office/word/2018/wordml" xmlns:w16sdtdh="http://schemas.microsoft.com/office/word/2020/wordml/sdtdatahash" xmlns:w16se="http://schemas.microsoft.com/office/word/2015/wordml/symex" xmlns:wpg="http://schemas.microsoft.com/office/word/2010/wordprocessingGroup" xmlns:wpi="http://schemas.microsoft.com/office/word/2010/wordprocessingInk" xmlns:wne="http://schemas.microsoft.com/office/word/2006/wordml" xmlns:wps="http://schemas.microsoft.com/office/word/2010/wordprocessingShape" mc:Ignorable="w14 w15 w16se w16cid w16 w16cex w16sdtdh wp14">
+  <w:endnote w:type="separator" w:id="-1">
+    <w:p>
+      <w:r>
+        <w:separator/>
+      </w:r>
+    </w:p>
+  </w:endnote>
+  <w:endnote w:type="continuationSeparator" w:id="0">
+    <w:p>
+      <w:r>
+        <w:continuationSeparator/>
+      </w:r>
+    </w:p>
+  </w:endnote>
+</w:endnotes>
+</file>
+
+<file path=word/footnotes.xml><?xml version="1.0" encoding="utf-8"?>
+<w:footnotes xmlns:wpc="http://schemas.microsoft.com/office/word/2010/wordprocessingCanvas" xmlns:cx="http://schemas.microsoft.com/office/drawing/2014/chartex" xmlns:cx1="http://schemas.microsoft.com/office/drawing/2015/9/8/chartex" xmlns:cx2="http://schemas.microsoft.com/office/drawing/2015/10/21/chartex" xmlns:cx3="http://schemas.microsoft.com/office/drawing/2016/5/9/chartex" xmlns:cx4="http://schemas.microsoft.com/office/drawing/2016/5/10/chartex" xmlns:cx5="http://schemas.microsoft.com/office/drawing/2016/5/11/chartex" xmlns:cx6="http://schemas.microsoft.com/office/drawing/2016/5/12/chartex" xmlns:cx7="http://schemas.microsoft.com/office/drawing/2016/5/13/chartex" xmlns:cx8="http://schemas.microsoft.com/office/drawing/2016/5/14/chartex" xmlns:mc="http://schemas.openxmlformats.org/markup-compatibility/2006" xmlns:aink="http://schemas.microsoft.com/office/drawing/2016/ink" xmlns:am3d="http://schemas.microsoft.com/office/drawing/2017/model3d" xmlns:o="urn:schemas-microsoft-com:office:office" xmlns:r="http://schemas.openxmlformats.org/officeDocument/2006/relationships" xmlns:m="http://schemas.openxmlformats.org/officeDocument/2006/math" xmlns:v="urn:schemas-microsoft-com:vml" xmlns:wp14="http://schemas.microsoft.com/office/word/2010/wordprocessingDrawing" xmlns:wp="http://schemas.openxmlformats.org/drawingml/2006/wordprocessingDrawing" xmlns:w10="urn:schemas-microsoft-com:office:word" xmlns:w="http://schemas.openxmlformats.org/wordprocessingml/2006/main" xmlns:w14="http://schemas.microsoft.com/office/word/2010/wordml" xmlns:w15="http://schemas.microsoft.com/office/word/2012/wordml" xmlns:w16cex="http://schemas.microsoft.com/office/word/2018/wordml/cex" xmlns:w16cid="http://schemas.microsoft.com/office/word/2016/wordml/cid" xmlns:w16="http://schemas.microsoft.com/office/word/2018/wordml" xmlns:w16sdtdh="http://schemas.microsoft.com/office/word/2020/wordml/sdtdatahash" xmlns:w16se="http://schemas.microsoft.com/office/word/2015/wordml/symex" xmlns:wpg="http://schemas.microsoft.com/office/word/2010/wordprocessingGroup" xmlns:wpi="http://schemas.microsoft.com/office/word/2010/wordprocessingInk" xmlns:wne="http://schemas.microsoft.com/office/word/2006/wordml" xmlns:wps="http://schemas.microsoft.com/office/word/2010/wordprocessingShape" mc:Ignorable="w14 w15 w16se w16cid w16 w16cex w16sdtdh wp14">
+  <w:footnote w:type="separator" w:id="-1">
+    <w:p>
+      <w:r>
+        <w:separator/>
+      </w:r>
+    </w:p>
+  </w:footnote>
+  <w:footnote w:type="continuationSeparator" w:id="0">
+    <w:p>
+      <w:r>
+        <w:continuationSeparator/>
+      </w:r>
+    </w:p>
+  </w:footnote>
+</w:footnotes>
+</file>
+
+<file path=word/numbering.xml><?xml version="1.0" encoding="utf-8"?>
+<w:numbering xmlns:wpc="http://schemas.microsoft.com/office/word/2010/wordprocessingCanvas" xmlns:cx="http://schemas.microsoft.com/office/drawing/2014/chartex" xmlns:cx1="http://schemas.microsoft.com/office/drawing/2015/9/8/chartex" xmlns:cx2="http://schemas.microsoft.com/office/drawing/2015/10/21/chartex" xmlns:cx3="http://schemas.microsoft.com/office/drawing/2016/5/9/chartex" xmlns:cx4="http://schemas.microsoft.com/office/drawing/2016/5/10/chartex" xmlns:cx5="http://schemas.microsoft.com/office/drawing/2016/5/11/chartex" xmlns:cx6="http://schemas.microsoft.com/office/drawing/2016/5/12/chartex" xmlns:cx7="http://schemas.microsoft.com/office/drawing/2016/5/13/chartex" xmlns:cx8="http://schemas.microsoft.com/office/drawing/2016/5/14/chartex" xmlns:mc="http://schemas.openxmlformats.org/markup-compatibility/2006" xmlns:aink="http://schemas.microsoft.com/office/drawing/2016/ink" xmlns:am3d="http://schemas.microsoft.com/office/drawing/2017/model3d" xmlns:o="urn:schemas-microsoft-com:office:office" xmlns:r="http://schemas.openxmlformats.org/officeDocument/2006/relationships" xmlns:m="http://schemas.openxmlformats.org/officeDocument/2006/math" xmlns:v="urn:schemas-microsoft-com:vml" xmlns:wp14="http://schemas.microsoft.com/office/word/2010/wordprocessingDrawing" xmlns:wp="http://schemas.openxmlformats.org/drawingml/2006/wordprocessingDrawing" xmlns:w10="urn:schemas-microsoft-com:office:word" xmlns:w="http://schemas.openxmlformats.org/wordprocessingml/2006/main" xmlns:w14="http://schemas.microsoft.com/office/word/2010/wordml" xmlns:w15="http://schemas.microsoft.com/office/word/2012/wordml" xmlns:w16cex="http://schemas.microsoft.com/office/word/2018/wordml/cex" xmlns:w16cid="http://schemas.microsoft.com/office/word/2016/wordml/cid" xmlns:w16="http://schemas.microsoft.com/office/word/2018/wordml" xmlns:w16sdtdh="http://schemas.microsoft.com/office/word/2020/wordml/sdtdatahash" xmlns:w16se="http://schemas.microsoft.com/office/word/2015/wordml/symex" xmlns:wpg="http://schemas.microsoft.com/office/word/2010/wordprocessingGroup" xmlns:wpi="http://schemas.microsoft.com/office/word/2010/wordprocessingInk" xmlns:wne="http://schemas.microsoft.com/office/word/2006/wordml" xmlns:wps="http://schemas.microsoft.com/office/word/2010/wordprocessingShape" mc:Ignorable="w14 w15 w16se w16cid w16 w16cex w16sdtdh wp14">
+  <w:abstractNum w:abstractNumId="0" w15:restartNumberingAfterBreak="0">
+    <w:nsid w:val="31A41BB8"/>
+    <w:multiLevelType w:val="multilevel"/>
+    <w:tmpl w:val="43C0A14A"/>
+    <w:lvl w:ilvl="0">
+      <w:start w:val="1"/>
+      <w:numFmt w:val="decimal"/>
+      <w:lvlText w:val="%1."/>
+      <w:lvlJc w:val="left"/>
+      <w:pPr>
+        <w:tabs>
+          <w:tab w:val="num" w:pos="720"/>
+        </w:tabs>
+        <w:ind w:left="720" w:hanging="360"/>
+      </w:pPr>
+    </w:lvl>
+    <w:lvl w:ilvl="1" w:tentative="1">
+      <w:start w:val="1"/>
+      <w:numFmt w:val="decimal"/>
+      <w:lvlText w:val="%2."/>
+      <w:lvlJc w:val="left"/>
+      <w:pPr>
+        <w:tabs>
+          <w:tab w:val="num" w:pos="1440"/>
+        </w:tabs>
+        <w:ind w:left="1440" w:hanging="360"/>
+      </w:pPr>
+    </w:lvl>
+    <w:lvl w:ilvl="2" w:tentative="1">
+      <w:start w:val="1"/>
+      <w:numFmt w:val="decimal"/>
+      <w:lvlText w:val="%3."/>
+      <w:lvlJc w:val="left"/>
+      <w:pPr>
+        <w:tabs>
+          <w:tab w:val="num" w:pos="2160"/>
+        </w:tabs>
+        <w:ind w:left="2160" w:hanging="360"/>
+      </w:pPr>
+    </w:lvl>
+    <w:lvl w:ilvl="3" w:tentative="1">
+      <w:start w:val="1"/>
+      <w:numFmt w:val="decimal"/>
+      <w:lvlText w:val="%4."/>
+      <w:lvlJc w:val="left"/>
+      <w:pPr>
+        <w:tabs>
+          <w:tab w:val="num" w:pos="2880"/>
+        </w:tabs>
+        <w:ind w:left="2880" w:hanging="360"/>
+      </w:pPr>
+    </w:lvl>
+    <w:lvl w:ilvl="4" w:tentative="1">
+      <w:start w:val="1"/>
+      <w:numFmt w:val="decimal"/>
+      <w:lvlText w:val="%5."/>
+      <w:lvlJc w:val="left"/>
+      <w:pPr>
+        <w:tabs>
+          <w:tab w:val="num" w:pos="3600"/>
+        </w:tabs>
+        <w:ind w:left="3600" w:hanging="360"/>
+      </w:pPr>
+    </w:lvl>
+    <w:lvl w:ilvl="5" w:tentative="1">
+      <w:start w:val="1"/>
+      <w:numFmt w:val="decimal"/>
+      <w:lvlText w:val="%6."/>
+      <w:lvlJc w:val="left"/>
+      <w:pPr>
+        <w:tabs>
+          <w:tab w:val="num" w:pos="4320"/>
+        </w:tabs>
+        <w:ind w:left="4320" w:hanging="360"/>
+      </w:pPr>
+    </w:lvl>
+    <w:lvl w:ilvl="6" w:tentative="1">
+      <w:start w:val="1"/>
+      <w:numFmt w:val="decimal"/>
+      <w:lvlText w:val="%7."/>
+      <w:lvlJc w:val="left"/>
+      <w:pPr>
+        <w:tabs>
+          <w:tab w:val="num" w:pos="5040"/>
+        </w:tabs>
+        <w:ind w:left="5040" w:hanging="360"/>
+      </w:pPr>
+    </w:lvl>
+    <w:lvl w:ilvl="7" w:tentative="1">
+      <w:start w:val="1"/>
+      <w:numFmt w:val="decimal"/>
+      <w:lvlText w:val="%8."/>
+      <w:lvlJc w:val="left"/>
+      <w:pPr>
+        <w:tabs>
+          <w:tab w:val="num" w:pos="5760"/>
+        </w:tabs>
+        <w:ind w:left="5760" w:hanging="360"/>
+      </w:pPr>
+    </w:lvl>
+    <w:lvl w:ilvl="8" w:tentative="1">
+      <w:start w:val="1"/>
+      <w:numFmt w:val="decimal"/>
+      <w:lvlText w:val="%9."/>
+      <w:lvlJc w:val="left"/>
+      <w:pPr>
+        <w:tabs>
+          <w:tab w:val="num" w:pos="6480"/>
+        </w:tabs>
+        <w:ind w:left="6480" w:hanging="360"/>
+      </w:pPr>
+    </w:lvl>
+  </w:abstractNum>
+  <w:num w:numId="1">
+    <w:abstractNumId w:val="0"/>
+  </w:num>
+</w:numbering>
 </file>
 
 <file path=word/styles.xml><?xml version="1.0" encoding="utf-8"?>
@@ -1973,7 +2471,6 @@
     <w:rPr>
       <w:color w:val="000080"/>
       <w:u w:val="single"/>
-      <w:lang/>
     </w:rPr>
   </w:style>
   <w:style w:type="paragraph" w:styleId="Ttulo">
@@ -2031,6 +2528,64 @@
     <w:pPr>
       <w:suppressLineNumbers/>
     </w:pPr>
+  </w:style>
+  <w:style w:type="paragraph" w:styleId="Encabezado">
+    <w:name w:val="header"/>
+    <w:basedOn w:val="Normal"/>
+    <w:link w:val="EncabezadoCar"/>
+    <w:uiPriority w:val="99"/>
+    <w:unhideWhenUsed/>
+    <w:rsid w:val="008D3C85"/>
+    <w:pPr>
+      <w:tabs>
+        <w:tab w:val="center" w:pos="4419"/>
+        <w:tab w:val="right" w:pos="8838"/>
+      </w:tabs>
+    </w:pPr>
+    <w:rPr>
+      <w:rFonts w:cs="Mangal"/>
+      <w:szCs w:val="21"/>
+    </w:rPr>
+  </w:style>
+  <w:style w:type="character" w:customStyle="1" w:styleId="EncabezadoCar">
+    <w:name w:val="Encabezado Car"/>
+    <w:basedOn w:val="Fuentedeprrafopredeter"/>
+    <w:link w:val="Encabezado"/>
+    <w:uiPriority w:val="99"/>
+    <w:rsid w:val="008D3C85"/>
+    <w:rPr>
+      <w:rFonts w:cs="Mangal"/>
+      <w:szCs w:val="21"/>
+    </w:rPr>
+  </w:style>
+  <w:style w:type="paragraph" w:styleId="Piedepgina">
+    <w:name w:val="footer"/>
+    <w:basedOn w:val="Normal"/>
+    <w:link w:val="PiedepginaCar"/>
+    <w:uiPriority w:val="99"/>
+    <w:unhideWhenUsed/>
+    <w:rsid w:val="008D3C85"/>
+    <w:pPr>
+      <w:tabs>
+        <w:tab w:val="center" w:pos="4419"/>
+        <w:tab w:val="right" w:pos="8838"/>
+      </w:tabs>
+    </w:pPr>
+    <w:rPr>
+      <w:rFonts w:cs="Mangal"/>
+      <w:szCs w:val="21"/>
+    </w:rPr>
+  </w:style>
+  <w:style w:type="character" w:customStyle="1" w:styleId="PiedepginaCar">
+    <w:name w:val="Pie de página Car"/>
+    <w:basedOn w:val="Fuentedeprrafopredeter"/>
+    <w:link w:val="Piedepgina"/>
+    <w:uiPriority w:val="99"/>
+    <w:rsid w:val="008D3C85"/>
+    <w:rPr>
+      <w:rFonts w:cs="Mangal"/>
+      <w:szCs w:val="21"/>
+    </w:rPr>
   </w:style>
 </w:styles>
 </file>

</xml_diff>

<commit_message>
update document sprint 1 - FG
</commit_message>
<xml_diff>
--- a/docs/Sprint1_Equipo_Softopia.docx
+++ b/docs/Sprint1_Equipo_Softopia.docx
@@ -1,6 +1,6 @@
 
 <file path=word/document.xml><?xml version="1.0" encoding="utf-8"?>
-<w:document xmlns:wpc="http://schemas.microsoft.com/office/word/2010/wordprocessingCanvas" xmlns:cx="http://schemas.microsoft.com/office/drawing/2014/chartex" xmlns:mc="http://schemas.openxmlformats.org/markup-compatibility/2006" xmlns:o="urn:schemas-microsoft-com:office:office" xmlns:r="http://schemas.openxmlformats.org/officeDocument/2006/relationships" xmlns:m="http://schemas.openxmlformats.org/officeDocument/2006/math" xmlns:v="urn:schemas-microsoft-com:vml" xmlns:wp14="http://schemas.microsoft.com/office/word/2010/wordprocessingDrawing" xmlns:wp="http://schemas.openxmlformats.org/drawingml/2006/wordprocessingDrawing" xmlns:w10="urn:schemas-microsoft-com:office:word" xmlns:w="http://schemas.openxmlformats.org/wordprocessingml/2006/main" xmlns:w14="http://schemas.microsoft.com/office/word/2010/wordml" xmlns:w15="http://schemas.microsoft.com/office/word/2012/wordml" xmlns:w16se="http://schemas.microsoft.com/office/word/2015/wordml/symex" xmlns:wpg="http://schemas.microsoft.com/office/word/2010/wordprocessingGroup" xmlns:wpi="http://schemas.microsoft.com/office/word/2010/wordprocessingInk" xmlns:wne="http://schemas.microsoft.com/office/word/2006/wordml" xmlns:wps="http://schemas.microsoft.com/office/word/2010/wordprocessingShape" mc:Ignorable="w14 w15 w16se wp14">
+<w:document xmlns:wpc="http://schemas.microsoft.com/office/word/2010/wordprocessingCanvas" xmlns:cx="http://schemas.microsoft.com/office/drawing/2014/chartex" xmlns:cx1="http://schemas.microsoft.com/office/drawing/2015/9/8/chartex" xmlns:cx2="http://schemas.microsoft.com/office/drawing/2015/10/21/chartex" xmlns:cx3="http://schemas.microsoft.com/office/drawing/2016/5/9/chartex" xmlns:cx4="http://schemas.microsoft.com/office/drawing/2016/5/10/chartex" xmlns:cx5="http://schemas.microsoft.com/office/drawing/2016/5/11/chartex" xmlns:cx6="http://schemas.microsoft.com/office/drawing/2016/5/12/chartex" xmlns:cx7="http://schemas.microsoft.com/office/drawing/2016/5/13/chartex" xmlns:cx8="http://schemas.microsoft.com/office/drawing/2016/5/14/chartex" xmlns:mc="http://schemas.openxmlformats.org/markup-compatibility/2006" xmlns:aink="http://schemas.microsoft.com/office/drawing/2016/ink" xmlns:am3d="http://schemas.microsoft.com/office/drawing/2017/model3d" xmlns:o="urn:schemas-microsoft-com:office:office" xmlns:r="http://schemas.openxmlformats.org/officeDocument/2006/relationships" xmlns:m="http://schemas.openxmlformats.org/officeDocument/2006/math" xmlns:v="urn:schemas-microsoft-com:vml" xmlns:wp14="http://schemas.microsoft.com/office/word/2010/wordprocessingDrawing" xmlns:wp="http://schemas.openxmlformats.org/drawingml/2006/wordprocessingDrawing" xmlns:w10="urn:schemas-microsoft-com:office:word" xmlns:w="http://schemas.openxmlformats.org/wordprocessingml/2006/main" xmlns:w14="http://schemas.microsoft.com/office/word/2010/wordml" xmlns:w15="http://schemas.microsoft.com/office/word/2012/wordml" xmlns:w16cex="http://schemas.microsoft.com/office/word/2018/wordml/cex" xmlns:w16cid="http://schemas.microsoft.com/office/word/2016/wordml/cid" xmlns:w16="http://schemas.microsoft.com/office/word/2018/wordml" xmlns:w16sdtdh="http://schemas.microsoft.com/office/word/2020/wordml/sdtdatahash" xmlns:w16se="http://schemas.microsoft.com/office/word/2015/wordml/symex" xmlns:wpg="http://schemas.microsoft.com/office/word/2010/wordprocessingGroup" xmlns:wpi="http://schemas.microsoft.com/office/word/2010/wordprocessingInk" xmlns:wne="http://schemas.microsoft.com/office/word/2006/wordml" xmlns:wps="http://schemas.microsoft.com/office/word/2010/wordprocessingShape" mc:Ignorable="w14 w15 w16se w16cid w16 w16cex w16sdtdh wp14">
   <w:body>
     <w:p>
       <w:pPr>
@@ -220,7 +220,7 @@
           <w:szCs w:val="36"/>
         </w:rPr>
       </w:pPr>
-      <w:hyperlink r:id="rId4">
+      <w:hyperlink r:id="rId7">
         <w:r>
           <w:rPr>
             <w:rStyle w:val="EnlacedeInternet"/>
@@ -293,7 +293,6 @@
           <w:szCs w:val="36"/>
         </w:rPr>
       </w:pPr>
-      <w:proofErr w:type="gramStart"/>
       <w:r>
         <w:rPr>
           <w:b/>
@@ -303,67 +302,80 @@
         </w:rPr>
         <w:t>Integrantes  SOFTOPIA</w:t>
       </w:r>
-      <w:proofErr w:type="gramEnd"/>
-    </w:p>
-    <w:p>
-      <w:pPr>
-        <w:jc w:val="center"/>
-        <w:rPr>
-          <w:b/>
-          <w:bCs/>
-          <w:sz w:val="36"/>
-          <w:szCs w:val="36"/>
-        </w:rPr>
-      </w:pPr>
-    </w:p>
-    <w:p>
-      <w:pPr>
-        <w:jc w:val="center"/>
-        <w:rPr>
-          <w:sz w:val="36"/>
-          <w:szCs w:val="36"/>
-        </w:rPr>
-      </w:pPr>
-      <w:r>
-        <w:rPr>
-          <w:sz w:val="36"/>
-          <w:szCs w:val="36"/>
-        </w:rPr>
-        <w:t xml:space="preserve">Julián Guillermo Zapata </w:t>
-      </w:r>
-      <w:proofErr w:type="spellStart"/>
-      <w:r>
-        <w:rPr>
-          <w:sz w:val="36"/>
-          <w:szCs w:val="36"/>
-        </w:rPr>
-        <w:t>Rugeles</w:t>
-      </w:r>
-      <w:proofErr w:type="spellEnd"/>
-    </w:p>
-    <w:p>
-      <w:pPr>
-        <w:jc w:val="center"/>
-        <w:rPr>
-          <w:sz w:val="36"/>
-          <w:szCs w:val="36"/>
-        </w:rPr>
-      </w:pPr>
-      <w:proofErr w:type="spellStart"/>
-      <w:r>
-        <w:rPr>
-          <w:sz w:val="36"/>
-          <w:szCs w:val="36"/>
-        </w:rPr>
-        <w:t>Mileidis</w:t>
-      </w:r>
-      <w:proofErr w:type="spellEnd"/>
-      <w:r>
-        <w:rPr>
-          <w:sz w:val="36"/>
-          <w:szCs w:val="36"/>
-        </w:rPr>
-        <w:t xml:space="preserve"> Ruiz Morelos</w:t>
+    </w:p>
+    <w:p>
+      <w:pPr>
+        <w:jc w:val="center"/>
+        <w:rPr>
+          <w:b/>
+          <w:bCs/>
+          <w:sz w:val="36"/>
+          <w:szCs w:val="36"/>
+        </w:rPr>
+      </w:pPr>
+    </w:p>
+    <w:p>
+      <w:pPr>
+        <w:jc w:val="center"/>
+        <w:rPr>
+          <w:sz w:val="36"/>
+          <w:szCs w:val="36"/>
+        </w:rPr>
+      </w:pPr>
+      <w:r>
+        <w:rPr>
+          <w:sz w:val="36"/>
+          <w:szCs w:val="36"/>
+        </w:rPr>
+        <w:t>Julián Guillermo Zapata Rugeles</w:t>
+      </w:r>
+    </w:p>
+    <w:p>
+      <w:pPr>
+        <w:jc w:val="center"/>
+        <w:rPr>
+          <w:sz w:val="36"/>
+          <w:szCs w:val="36"/>
+        </w:rPr>
+      </w:pPr>
+      <w:r>
+        <w:rPr>
+          <w:sz w:val="36"/>
+          <w:szCs w:val="36"/>
+        </w:rPr>
+        <w:t>Mileidis Ruiz Morelos</w:t>
+      </w:r>
+    </w:p>
+    <w:p>
+      <w:pPr>
+        <w:jc w:val="center"/>
+        <w:rPr>
+          <w:sz w:val="36"/>
+          <w:szCs w:val="36"/>
+        </w:rPr>
+      </w:pPr>
+      <w:r>
+        <w:rPr>
+          <w:sz w:val="36"/>
+          <w:szCs w:val="36"/>
+        </w:rPr>
+        <w:t>Diana Carolina Rivera Romero</w:t>
+      </w:r>
+    </w:p>
+    <w:p>
+      <w:pPr>
+        <w:jc w:val="center"/>
+        <w:rPr>
+          <w:sz w:val="36"/>
+          <w:szCs w:val="36"/>
+        </w:rPr>
+      </w:pPr>
+      <w:r>
+        <w:rPr>
+          <w:sz w:val="36"/>
+          <w:szCs w:val="36"/>
+        </w:rPr>
+        <w:t>Luis Felipe Granada Ramírez</w:t>
       </w:r>
     </w:p>
     <w:p>
@@ -383,50 +395,6 @@
         </w:rPr>
         <w:t>Oscar Alberto Castillo Rincón</w:t>
       </w:r>
-    </w:p>
-    <w:p>
-      <w:pPr>
-        <w:jc w:val="center"/>
-        <w:rPr>
-          <w:b/>
-          <w:bCs/>
-          <w:sz w:val="36"/>
-          <w:szCs w:val="36"/>
-        </w:rPr>
-      </w:pPr>
-    </w:p>
-    <w:p>
-      <w:pPr>
-        <w:jc w:val="center"/>
-        <w:rPr>
-          <w:b/>
-          <w:bCs/>
-          <w:sz w:val="36"/>
-          <w:szCs w:val="36"/>
-        </w:rPr>
-      </w:pPr>
-    </w:p>
-    <w:p>
-      <w:pPr>
-        <w:jc w:val="center"/>
-        <w:rPr>
-          <w:b/>
-          <w:bCs/>
-          <w:sz w:val="36"/>
-          <w:szCs w:val="36"/>
-        </w:rPr>
-      </w:pPr>
-    </w:p>
-    <w:p>
-      <w:pPr>
-        <w:jc w:val="center"/>
-        <w:rPr>
-          <w:b/>
-          <w:bCs/>
-          <w:sz w:val="36"/>
-          <w:szCs w:val="36"/>
-        </w:rPr>
-      </w:pPr>
     </w:p>
     <w:p>
       <w:pPr>
@@ -763,7 +731,6 @@
                 <w:color w:val="000000"/>
               </w:rPr>
             </w:pPr>
-            <w:proofErr w:type="spellStart"/>
             <w:r>
               <w:rPr>
                 <w:rFonts w:ascii="Liberation Sans" w:hAnsi="Liberation Sans"/>
@@ -771,7 +738,6 @@
               </w:rPr>
               <w:t>Respositorio</w:t>
             </w:r>
-            <w:proofErr w:type="spellEnd"/>
           </w:p>
         </w:tc>
         <w:tc>
@@ -793,23 +759,7 @@
                 <w:rFonts w:ascii="Liberation Sans" w:hAnsi="Liberation Sans"/>
                 <w:color w:val="000000"/>
               </w:rPr>
-              <w:t xml:space="preserve">Iniciar el repositorio del equipo </w:t>
-            </w:r>
-            <w:proofErr w:type="spellStart"/>
-            <w:r>
-              <w:rPr>
-                <w:rFonts w:ascii="Liberation Sans" w:hAnsi="Liberation Sans"/>
-                <w:color w:val="000000"/>
-              </w:rPr>
-              <w:t>softopia</w:t>
-            </w:r>
-            <w:proofErr w:type="spellEnd"/>
-            <w:r>
-              <w:rPr>
-                <w:rFonts w:ascii="Liberation Sans" w:hAnsi="Liberation Sans"/>
-                <w:color w:val="000000"/>
-              </w:rPr>
-              <w:t xml:space="preserve"> donde estará la documentación necesaria y el proyecto general </w:t>
+              <w:t xml:space="preserve">Iniciar el repositorio del equipo softopia donde estará la documentación necesaria y el proyecto general </w:t>
             </w:r>
           </w:p>
         </w:tc>
@@ -891,23 +841,7 @@
                 <w:rFonts w:ascii="Liberation Sans" w:hAnsi="Liberation Sans"/>
                 <w:color w:val="000000"/>
               </w:rPr>
-              <w:t xml:space="preserve">Otorgar los permisos de acceso a los miembros del equipo </w:t>
-            </w:r>
-            <w:proofErr w:type="spellStart"/>
-            <w:r>
-              <w:rPr>
-                <w:rFonts w:ascii="Liberation Sans" w:hAnsi="Liberation Sans"/>
-                <w:color w:val="000000"/>
-              </w:rPr>
-              <w:t>softopia</w:t>
-            </w:r>
-            <w:proofErr w:type="spellEnd"/>
-            <w:r>
-              <w:rPr>
-                <w:rFonts w:ascii="Liberation Sans" w:hAnsi="Liberation Sans"/>
-                <w:color w:val="000000"/>
-              </w:rPr>
-              <w:t xml:space="preserve"> </w:t>
+              <w:t xml:space="preserve">Otorgar los permisos de acceso a los miembros del equipo softopia </w:t>
             </w:r>
           </w:p>
         </w:tc>
@@ -1123,7 +1057,6 @@
                 <w:color w:val="000000"/>
               </w:rPr>
             </w:pPr>
-            <w:proofErr w:type="spellStart"/>
             <w:r>
               <w:rPr>
                 <w:rFonts w:ascii="Liberation Sans" w:hAnsi="Liberation Sans"/>
@@ -1131,7 +1064,6 @@
               </w:rPr>
               <w:t>Trello</w:t>
             </w:r>
-            <w:proofErr w:type="spellEnd"/>
           </w:p>
         </w:tc>
         <w:tc>
@@ -1153,23 +1085,7 @@
                 <w:rFonts w:ascii="Liberation Sans" w:hAnsi="Liberation Sans"/>
                 <w:color w:val="000000"/>
               </w:rPr>
-              <w:t xml:space="preserve">Se creará una zona de trabajo ( en </w:t>
-            </w:r>
-            <w:proofErr w:type="spellStart"/>
-            <w:r>
-              <w:rPr>
-                <w:rFonts w:ascii="Liberation Sans" w:hAnsi="Liberation Sans"/>
-                <w:color w:val="000000"/>
-              </w:rPr>
-              <w:t>trello</w:t>
-            </w:r>
-            <w:proofErr w:type="spellEnd"/>
-            <w:r>
-              <w:rPr>
-                <w:rFonts w:ascii="Liberation Sans" w:hAnsi="Liberation Sans"/>
-                <w:color w:val="000000"/>
-              </w:rPr>
-              <w:t xml:space="preserve"> ) para la gestión del proyecto y división de tareas para el equipo</w:t>
+              <w:t>Se creará una zona de trabajo ( en trello ) para la gestión del proyecto y división de tareas para el equipo</w:t>
             </w:r>
           </w:p>
         </w:tc>
@@ -1365,96 +1281,30 @@
     </w:p>
     <w:p>
       <w:pPr>
-        <w:rPr>
-          <w:sz w:val="36"/>
-          <w:szCs w:val="36"/>
-        </w:rPr>
-      </w:pPr>
-      <w:proofErr w:type="gramStart"/>
-      <w:r>
-        <w:rPr>
-          <w:b/>
-          <w:bCs/>
-          <w:sz w:val="36"/>
-          <w:szCs w:val="36"/>
-        </w:rPr>
-        <w:t>Reporte  :</w:t>
-      </w:r>
-      <w:proofErr w:type="gramEnd"/>
-      <w:r>
-        <w:rPr>
-          <w:b/>
-          <w:bCs/>
-          <w:sz w:val="36"/>
-          <w:szCs w:val="36"/>
-        </w:rPr>
-        <w:t xml:space="preserve"> </w:t>
-      </w:r>
-      <w:r>
-        <w:rPr>
-          <w:b/>
-          <w:bCs/>
-          <w:sz w:val="36"/>
-          <w:szCs w:val="36"/>
-        </w:rPr>
-        <w:tab/>
-      </w:r>
-      <w:proofErr w:type="spellStart"/>
-      <w:r>
-        <w:rPr>
-          <w:sz w:val="36"/>
-          <w:szCs w:val="36"/>
-        </w:rPr>
-        <w:t>julián</w:t>
-      </w:r>
-      <w:proofErr w:type="spellEnd"/>
-      <w:r>
-        <w:rPr>
-          <w:sz w:val="36"/>
-          <w:szCs w:val="36"/>
-        </w:rPr>
-        <w:t xml:space="preserve"> Guillermo Zapata </w:t>
-      </w:r>
-      <w:proofErr w:type="spellStart"/>
-      <w:r>
-        <w:rPr>
-          <w:sz w:val="36"/>
-          <w:szCs w:val="36"/>
-        </w:rPr>
-        <w:t>Rugeles</w:t>
-      </w:r>
-      <w:proofErr w:type="spellEnd"/>
-    </w:p>
-    <w:p>
-      <w:pPr>
-        <w:rPr>
-          <w:b/>
-          <w:bCs/>
-          <w:sz w:val="36"/>
-          <w:szCs w:val="36"/>
-        </w:rPr>
-      </w:pPr>
-      <w:proofErr w:type="gramStart"/>
-      <w:r>
-        <w:rPr>
-          <w:b/>
-          <w:bCs/>
-          <w:sz w:val="36"/>
-          <w:szCs w:val="36"/>
-        </w:rPr>
-        <w:t>Objetivo :</w:t>
-      </w:r>
-      <w:proofErr w:type="gramEnd"/>
-      <w:r>
-        <w:rPr>
-          <w:b/>
-          <w:bCs/>
-          <w:sz w:val="36"/>
-          <w:szCs w:val="36"/>
-        </w:rPr>
-        <w:t xml:space="preserve">      </w:t>
-      </w:r>
-      <w:proofErr w:type="spellStart"/>
+        <w:jc w:val="both"/>
+        <w:rPr>
+          <w:b/>
+          <w:bCs/>
+          <w:sz w:val="36"/>
+          <w:szCs w:val="36"/>
+        </w:rPr>
+      </w:pPr>
+      <w:r>
+        <w:rPr>
+          <w:b/>
+          <w:bCs/>
+          <w:sz w:val="36"/>
+          <w:szCs w:val="36"/>
+        </w:rPr>
+        <w:t xml:space="preserve">Objetivo :  </w:t>
+      </w:r>
+      <w:r>
+        <w:rPr>
+          <w:sz w:val="36"/>
+          <w:szCs w:val="36"/>
+        </w:rPr>
+        <w:t xml:space="preserve">Gestión del proyecto con </w:t>
+      </w:r>
       <w:r>
         <w:rPr>
           <w:sz w:val="36"/>
@@ -1462,242 +1312,219 @@
         </w:rPr>
         <w:t>Trello</w:t>
       </w:r>
-      <w:proofErr w:type="spellEnd"/>
+    </w:p>
+    <w:p>
+      <w:pPr>
+        <w:jc w:val="both"/>
+      </w:pPr>
+    </w:p>
+    <w:p>
+      <w:pPr>
+        <w:jc w:val="both"/>
+        <w:rPr>
+          <w:b/>
+          <w:bCs/>
+          <w:sz w:val="36"/>
+          <w:szCs w:val="36"/>
+        </w:rPr>
+      </w:pPr>
+      <w:r>
+        <w:rPr>
+          <w:sz w:val="36"/>
+          <w:szCs w:val="36"/>
+        </w:rPr>
+        <w:t>Se hace uso de</w:t>
+      </w:r>
+      <w:r>
+        <w:rPr>
+          <w:sz w:val="36"/>
+          <w:szCs w:val="36"/>
+        </w:rPr>
+        <w:t xml:space="preserve"> trello para la distribución de tareas  y el ordenamiento de las actividades pendientes, se generó la invitación a los miembros del equipo softpia para su colaboración en </w:t>
+      </w:r>
+      <w:r>
+        <w:rPr>
+          <w:sz w:val="36"/>
+          <w:szCs w:val="36"/>
+        </w:rPr>
+        <w:t>él</w:t>
+      </w:r>
+      <w:r>
+        <w:rPr>
+          <w:sz w:val="36"/>
+          <w:szCs w:val="36"/>
+        </w:rPr>
+        <w:t xml:space="preserve">. Se distribuyó las tareas y se </w:t>
+      </w:r>
+      <w:r>
+        <w:rPr>
+          <w:sz w:val="36"/>
+          <w:szCs w:val="36"/>
+        </w:rPr>
+        <w:t>crearon</w:t>
+      </w:r>
+      <w:r>
+        <w:rPr>
+          <w:sz w:val="36"/>
+          <w:szCs w:val="36"/>
+        </w:rPr>
+        <w:t xml:space="preserve"> zonas donde se controlará el flujo de trabajo</w:t>
+      </w:r>
+      <w:r>
+        <w:rPr>
+          <w:sz w:val="36"/>
+          <w:szCs w:val="36"/>
+        </w:rPr>
+        <w:t>.</w:t>
+      </w:r>
     </w:p>
     <w:p/>
     <w:p>
       <w:pPr>
-        <w:rPr>
-          <w:b/>
-          <w:bCs/>
-          <w:sz w:val="36"/>
-          <w:szCs w:val="36"/>
-        </w:rPr>
-      </w:pPr>
-      <w:r>
-        <w:rPr>
-          <w:sz w:val="36"/>
-          <w:szCs w:val="36"/>
-        </w:rPr>
-        <w:t xml:space="preserve">Creé el </w:t>
-      </w:r>
-      <w:proofErr w:type="spellStart"/>
-      <w:r>
-        <w:rPr>
-          <w:sz w:val="36"/>
-          <w:szCs w:val="36"/>
-        </w:rPr>
-        <w:t>trello</w:t>
-      </w:r>
-      <w:proofErr w:type="spellEnd"/>
-      <w:r>
-        <w:rPr>
-          <w:sz w:val="36"/>
-          <w:szCs w:val="36"/>
-        </w:rPr>
-        <w:t xml:space="preserve"> para la distribución de </w:t>
-      </w:r>
-      <w:proofErr w:type="gramStart"/>
-      <w:r>
-        <w:rPr>
-          <w:sz w:val="36"/>
-          <w:szCs w:val="36"/>
-        </w:rPr>
-        <w:t>tareas  y</w:t>
-      </w:r>
-      <w:proofErr w:type="gramEnd"/>
-      <w:r>
-        <w:rPr>
-          <w:sz w:val="36"/>
-          <w:szCs w:val="36"/>
-        </w:rPr>
-        <w:t xml:space="preserve"> el ordenamiento de las actividades pendientes, se generó la invitación a los miembros del equipo </w:t>
-      </w:r>
-      <w:proofErr w:type="spellStart"/>
-      <w:r>
-        <w:rPr>
-          <w:sz w:val="36"/>
-          <w:szCs w:val="36"/>
-        </w:rPr>
-        <w:t>softpia</w:t>
-      </w:r>
-      <w:proofErr w:type="spellEnd"/>
-      <w:r>
-        <w:rPr>
-          <w:sz w:val="36"/>
-          <w:szCs w:val="36"/>
-        </w:rPr>
-        <w:t xml:space="preserve"> para su colaboración en </w:t>
-      </w:r>
-      <w:proofErr w:type="spellStart"/>
-      <w:r>
-        <w:rPr>
-          <w:sz w:val="36"/>
-          <w:szCs w:val="36"/>
-        </w:rPr>
-        <w:t>el</w:t>
-      </w:r>
-      <w:proofErr w:type="spellEnd"/>
-      <w:r>
-        <w:rPr>
-          <w:sz w:val="36"/>
-          <w:szCs w:val="36"/>
-        </w:rPr>
-        <w:t xml:space="preserve">. Se distribuyó las tareas y se </w:t>
-      </w:r>
-      <w:proofErr w:type="spellStart"/>
-      <w:r>
-        <w:rPr>
-          <w:sz w:val="36"/>
-          <w:szCs w:val="36"/>
-        </w:rPr>
-        <w:t>crearón</w:t>
-      </w:r>
-      <w:proofErr w:type="spellEnd"/>
-      <w:r>
-        <w:rPr>
-          <w:sz w:val="36"/>
-          <w:szCs w:val="36"/>
-        </w:rPr>
-        <w:t xml:space="preserve"> zonas donde se controlará el flujo de trabajo</w:t>
+        <w:jc w:val="both"/>
+        <w:rPr>
+          <w:b/>
+          <w:bCs/>
+          <w:sz w:val="36"/>
+          <w:szCs w:val="36"/>
+        </w:rPr>
+      </w:pPr>
+      <w:r>
+        <w:rPr>
+          <w:b/>
+          <w:bCs/>
+          <w:sz w:val="36"/>
+          <w:szCs w:val="36"/>
+        </w:rPr>
+        <w:t xml:space="preserve">Zona pendientes </w:t>
+      </w:r>
+      <w:r>
+        <w:rPr>
+          <w:sz w:val="36"/>
+          <w:szCs w:val="36"/>
+        </w:rPr>
+        <w:t xml:space="preserve">: </w:t>
+      </w:r>
+      <w:r>
+        <w:rPr>
+          <w:sz w:val="36"/>
+          <w:szCs w:val="36"/>
+        </w:rPr>
+        <w:t>D</w:t>
+      </w:r>
+      <w:r>
+        <w:rPr>
+          <w:sz w:val="36"/>
+          <w:szCs w:val="36"/>
+        </w:rPr>
+        <w:t>onde estarán las actividades que están por realizar y las cuales los miembros del equipo deberán asignar</w:t>
+      </w:r>
+      <w:r>
+        <w:rPr>
+          <w:sz w:val="36"/>
+          <w:szCs w:val="36"/>
+        </w:rPr>
+        <w:t>.</w:t>
+      </w:r>
+    </w:p>
+    <w:p>
+      <w:pPr>
+        <w:jc w:val="both"/>
+      </w:pPr>
+    </w:p>
+    <w:p>
+      <w:pPr>
+        <w:jc w:val="both"/>
+        <w:rPr>
+          <w:b/>
+          <w:bCs/>
+          <w:sz w:val="36"/>
+          <w:szCs w:val="36"/>
+        </w:rPr>
+      </w:pPr>
+      <w:r>
+        <w:rPr>
+          <w:b/>
+          <w:bCs/>
+          <w:sz w:val="36"/>
+          <w:szCs w:val="36"/>
+        </w:rPr>
+        <w:t>Zona de Proceso</w:t>
+      </w:r>
+      <w:r>
+        <w:rPr>
+          <w:sz w:val="36"/>
+          <w:szCs w:val="36"/>
+        </w:rPr>
+        <w:t xml:space="preserve"> : </w:t>
+      </w:r>
+      <w:r>
+        <w:rPr>
+          <w:sz w:val="36"/>
+          <w:szCs w:val="36"/>
+        </w:rPr>
+        <w:t>D</w:t>
+      </w:r>
+      <w:r>
+        <w:rPr>
+          <w:sz w:val="36"/>
+          <w:szCs w:val="36"/>
+        </w:rPr>
+        <w:t>onde está las actividades que estará realizando un miembro/s del equipo.</w:t>
+      </w:r>
+    </w:p>
+    <w:p>
+      <w:pPr>
+        <w:jc w:val="both"/>
+      </w:pPr>
+    </w:p>
+    <w:p>
+      <w:pPr>
+        <w:jc w:val="both"/>
+        <w:rPr>
+          <w:b/>
+          <w:bCs/>
+          <w:sz w:val="36"/>
+          <w:szCs w:val="36"/>
+        </w:rPr>
+      </w:pPr>
+      <w:r>
+        <w:rPr>
+          <w:b/>
+          <w:bCs/>
+          <w:sz w:val="36"/>
+          <w:szCs w:val="36"/>
+        </w:rPr>
+        <w:t xml:space="preserve">Zona de revisión </w:t>
+      </w:r>
+      <w:r>
+        <w:rPr>
+          <w:sz w:val="36"/>
+          <w:szCs w:val="36"/>
+        </w:rPr>
+        <w:t xml:space="preserve">: </w:t>
+      </w:r>
+      <w:r>
+        <w:rPr>
+          <w:sz w:val="36"/>
+          <w:szCs w:val="36"/>
+        </w:rPr>
+        <w:t>D</w:t>
+      </w:r>
+      <w:r>
+        <w:rPr>
+          <w:sz w:val="36"/>
+          <w:szCs w:val="36"/>
+        </w:rPr>
+        <w:t xml:space="preserve">onde las actividades realizadas pernotarán temporalmente mientras se da el visto bueno y se envía a la zona de finalizadas. </w:t>
       </w:r>
     </w:p>
     <w:p/>
-    <w:p>
-      <w:pPr>
-        <w:rPr>
-          <w:b/>
-          <w:bCs/>
-          <w:sz w:val="36"/>
-          <w:szCs w:val="36"/>
-        </w:rPr>
-      </w:pPr>
-      <w:r>
-        <w:rPr>
-          <w:b/>
-          <w:bCs/>
-          <w:sz w:val="36"/>
-          <w:szCs w:val="36"/>
-        </w:rPr>
-        <w:t xml:space="preserve">Zona </w:t>
-      </w:r>
-      <w:proofErr w:type="gramStart"/>
-      <w:r>
-        <w:rPr>
-          <w:b/>
-          <w:bCs/>
-          <w:sz w:val="36"/>
-          <w:szCs w:val="36"/>
-        </w:rPr>
-        <w:t xml:space="preserve">pendientes </w:t>
-      </w:r>
-      <w:r>
-        <w:rPr>
-          <w:sz w:val="36"/>
-          <w:szCs w:val="36"/>
-        </w:rPr>
-        <w:t>:</w:t>
-      </w:r>
-      <w:proofErr w:type="gramEnd"/>
-      <w:r>
-        <w:rPr>
-          <w:sz w:val="36"/>
-          <w:szCs w:val="36"/>
-        </w:rPr>
-        <w:t xml:space="preserve"> donde estarán las actividades que están por realizar y las cuales los miembros del equipo deberán asignar</w:t>
-      </w:r>
-    </w:p>
     <w:p/>
     <w:p>
       <w:pPr>
-        <w:rPr>
-          <w:b/>
-          <w:bCs/>
-          <w:sz w:val="36"/>
-          <w:szCs w:val="36"/>
-        </w:rPr>
-      </w:pPr>
-      <w:r>
-        <w:rPr>
-          <w:b/>
-          <w:bCs/>
-          <w:sz w:val="36"/>
-          <w:szCs w:val="36"/>
-        </w:rPr>
-        <w:t xml:space="preserve">Zona de </w:t>
-      </w:r>
-      <w:proofErr w:type="gramStart"/>
-      <w:r>
-        <w:rPr>
-          <w:b/>
-          <w:bCs/>
-          <w:sz w:val="36"/>
-          <w:szCs w:val="36"/>
-        </w:rPr>
-        <w:t>Proceso</w:t>
-      </w:r>
-      <w:r>
-        <w:rPr>
-          <w:sz w:val="36"/>
-          <w:szCs w:val="36"/>
-        </w:rPr>
-        <w:t xml:space="preserve"> :</w:t>
-      </w:r>
-      <w:proofErr w:type="gramEnd"/>
-      <w:r>
-        <w:rPr>
-          <w:sz w:val="36"/>
-          <w:szCs w:val="36"/>
-        </w:rPr>
-        <w:t xml:space="preserve"> donde está las actividades que estará realizando un miembro/s del equipo.</w:t>
-      </w:r>
-    </w:p>
-    <w:p/>
-    <w:p>
-      <w:pPr>
-        <w:rPr>
-          <w:b/>
-          <w:bCs/>
-          <w:sz w:val="36"/>
-          <w:szCs w:val="36"/>
-        </w:rPr>
-      </w:pPr>
-      <w:r>
-        <w:rPr>
-          <w:b/>
-          <w:bCs/>
-          <w:sz w:val="36"/>
-          <w:szCs w:val="36"/>
-        </w:rPr>
-        <w:t xml:space="preserve">Zona de </w:t>
-      </w:r>
-      <w:proofErr w:type="gramStart"/>
-      <w:r>
-        <w:rPr>
-          <w:b/>
-          <w:bCs/>
-          <w:sz w:val="36"/>
-          <w:szCs w:val="36"/>
-        </w:rPr>
-        <w:t xml:space="preserve">revisión </w:t>
-      </w:r>
-      <w:r>
-        <w:rPr>
-          <w:sz w:val="36"/>
-          <w:szCs w:val="36"/>
-        </w:rPr>
-        <w:t>:</w:t>
-      </w:r>
-      <w:proofErr w:type="gramEnd"/>
-      <w:r>
-        <w:rPr>
-          <w:sz w:val="36"/>
-          <w:szCs w:val="36"/>
-        </w:rPr>
-        <w:t xml:space="preserve"> donde las actividades realizadas pernotarán temporalmente mientras se da el visto bueno y se envía a la zona de finalizadas. </w:t>
-      </w:r>
-    </w:p>
-    <w:p>
+        <w:jc w:val="center"/>
+      </w:pPr>
       <w:r>
         <w:rPr>
           <w:b/>
@@ -1705,20 +1532,11 @@
           <w:noProof/>
           <w:sz w:val="36"/>
           <w:szCs w:val="36"/>
-          <w:lang w:eastAsia="es-CO" w:bidi="ar-SA"/>
         </w:rPr>
         <w:drawing>
-          <wp:anchor distT="0" distB="0" distL="0" distR="0" simplePos="0" relativeHeight="251657728" behindDoc="0" locked="0" layoutInCell="1" allowOverlap="1" wp14:anchorId="45FCCAF6" wp14:editId="0E031EFB">
-            <wp:simplePos x="0" y="0"/>
-            <wp:positionH relativeFrom="column">
-              <wp:posOffset>1157605</wp:posOffset>
-            </wp:positionH>
-            <wp:positionV relativeFrom="paragraph">
-              <wp:posOffset>366395</wp:posOffset>
-            </wp:positionV>
-            <wp:extent cx="4017010" cy="2258060"/>
+          <wp:inline distT="0" distB="0" distL="0" distR="0" wp14:anchorId="45FCCAF6" wp14:editId="021377B3">
+            <wp:extent cx="4943475" cy="2778760"/>
             <wp:effectExtent l="0" t="0" r="0" b="0"/>
-            <wp:wrapSquare wrapText="largest"/>
             <wp:docPr id="4" name="Imagen1"/>
             <wp:cNvGraphicFramePr>
               <a:graphicFrameLocks xmlns:a="http://schemas.openxmlformats.org/drawingml/2006/main" noChangeAspect="1"/>
@@ -1733,7 +1551,13 @@
                     </pic:cNvPicPr>
                   </pic:nvPicPr>
                   <pic:blipFill>
-                    <a:blip r:embed="rId5"/>
+                    <a:blip r:embed="rId8" cstate="print">
+                      <a:extLst>
+                        <a:ext uri="{28A0092B-C50C-407E-A947-70E740481C1C}">
+                          <a14:useLocalDpi xmlns:a14="http://schemas.microsoft.com/office/drawing/2010/main" val="0"/>
+                        </a:ext>
+                      </a:extLst>
+                    </a:blip>
                     <a:stretch>
                       <a:fillRect/>
                     </a:stretch>
@@ -1741,7 +1565,7 @@
                   <pic:spPr bwMode="auto">
                     <a:xfrm>
                       <a:off x="0" y="0"/>
-                      <a:ext cx="4017010" cy="2258060"/>
+                      <a:ext cx="4943475" cy="2778760"/>
                     </a:xfrm>
                     <a:prstGeom prst="rect">
                       <a:avLst/>
@@ -1750,79 +1574,59 @@
                 </pic:pic>
               </a:graphicData>
             </a:graphic>
-          </wp:anchor>
+          </wp:inline>
         </w:drawing>
       </w:r>
     </w:p>
-    <w:p/>
-    <w:p/>
-    <w:p/>
-    <w:p/>
-    <w:p/>
-    <w:p/>
-    <w:p/>
-    <w:p/>
-    <w:p/>
-    <w:p/>
-    <w:p/>
-    <w:p/>
-    <w:p/>
-    <w:p/>
-    <w:p>
-      <w:pPr>
-        <w:jc w:val="right"/>
-      </w:pPr>
-    </w:p>
-    <w:p>
-      <w:pPr>
-        <w:jc w:val="right"/>
-      </w:pPr>
-    </w:p>
-    <w:p>
-      <w:pPr>
-        <w:rPr>
-          <w:sz w:val="36"/>
-          <w:szCs w:val="36"/>
-        </w:rPr>
-      </w:pPr>
-    </w:p>
-    <w:p>
-      <w:pPr>
-        <w:rPr>
-          <w:sz w:val="36"/>
-          <w:szCs w:val="36"/>
-        </w:rPr>
-      </w:pPr>
+    <w:p>
       <w:r>
         <w:rPr>
           <w:noProof/>
         </w:rPr>
-        <w:pict w14:anchorId="49ACE39E">
-          <v:shape id="_x0000_s1030" style="position:absolute;margin-left:-14.9pt;margin-top:7.9pt;width:538.5pt;height:32.55pt;z-index:251659264;visibility:visible;mso-wrap-style:square;mso-wrap-distance-left:0;mso-wrap-distance-top:0;mso-wrap-distance-right:0;mso-wrap-distance-bottom:0;mso-position-horizontal:absolute;mso-position-horizontal-relative:text;mso-position-vertical:absolute;mso-position-vertical-relative:text;v-text-anchor:middle" coordsize="10771,652" o:spt="100" o:gfxdata="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" adj="-11796480,,5400" path="m108,r1,c89,,71,5,54,15,38,24,24,38,15,54,5,71,,89,,109l,542r,1c,562,5,580,15,597v9,16,23,30,39,39c71,646,89,651,109,651r10552,l10662,651v19,,37,-5,54,-15c10732,627,10746,613,10755,597v10,-17,15,-35,15,-54l10770,108r,1l10770,109v,-20,-5,-38,-15,-55c10746,38,10732,24,10716,15,10699,5,10681,,10662,l108,e" fillcolor="#168253" strokecolor="#3465a4">
+        <w:pict w14:anchorId="5DD4B702">
+          <v:shapetype id="_x0000_t202" coordsize="21600,21600" o:spt="202" path="m,l,21600r21600,l21600,xe">
             <v:stroke joinstyle="miter"/>
-            <v:formulas/>
-            <v:path arrowok="t" o:connecttype="segments" textboxrect="0,0,10771,652"/>
+            <v:path gradientshapeok="t" o:connecttype="rect"/>
+          </v:shapetype>
+          <v:shape id="_x0000_s1030" type="#_x0000_t202" style="position:absolute;margin-left:91.15pt;margin-top:13.5pt;width:316.3pt;height:32.1pt;z-index:251659264;mso-position-horizontal-relative:text;mso-position-vertical-relative:text" stroked="f">
             <v:textbox inset="0,0,0,0">
               <w:txbxContent>
                 <w:p>
                   <w:pPr>
-                    <w:overflowPunct w:val="0"/>
+                    <w:pStyle w:val="Descripcin"/>
                     <w:jc w:val="center"/>
                   </w:pPr>
                   <w:r>
+                    <w:t xml:space="preserve">Ilustración </w:t>
+                  </w:r>
+                  <w:fldSimple w:instr=" SEQ Ilustración \* ARABIC ">
+                    <w:r>
+                      <w:rPr>
+                        <w:noProof/>
+                      </w:rPr>
+                      <w:t>1</w:t>
+                    </w:r>
+                  </w:fldSimple>
+                  <w:r>
+                    <w:t>. Área de trabajo en Trello</w:t>
+                  </w:r>
+                </w:p>
+                <w:p>
+                  <w:pPr>
+                    <w:pStyle w:val="Descripcin"/>
+                    <w:jc w:val="center"/>
                     <w:rPr>
                       <w:b/>
                       <w:bCs/>
-                      <w:color w:val="FFFFFF"/>
+                      <w:noProof/>
                       <w:sz w:val="36"/>
                       <w:szCs w:val="36"/>
                     </w:rPr>
-                    <w:t>REPORTE # 1</w:t>
-                  </w:r>
+                  </w:pPr>
                 </w:p>
               </w:txbxContent>
             </v:textbox>
-            <w10:wrap type="topAndBottom"/>
+            <w10:wrap type="square" side="largest"/>
           </v:shape>
         </w:pict>
       </w:r>
@@ -1830,179 +1634,62 @@
     <w:p>
       <w:pPr>
         <w:rPr>
-          <w:sz w:val="36"/>
-          <w:szCs w:val="36"/>
-        </w:rPr>
-      </w:pPr>
-      <w:proofErr w:type="gramStart"/>
-      <w:r>
-        <w:rPr>
-          <w:b/>
-          <w:bCs/>
-          <w:sz w:val="36"/>
-          <w:szCs w:val="36"/>
-        </w:rPr>
-        <w:t>Reporte  :</w:t>
-      </w:r>
-      <w:proofErr w:type="gramEnd"/>
-      <w:r>
-        <w:rPr>
-          <w:b/>
-          <w:bCs/>
-          <w:sz w:val="36"/>
-          <w:szCs w:val="36"/>
-        </w:rPr>
-        <w:t xml:space="preserve"> </w:t>
-      </w:r>
-      <w:r>
-        <w:rPr>
-          <w:b/>
-          <w:bCs/>
-          <w:sz w:val="36"/>
-          <w:szCs w:val="36"/>
-        </w:rPr>
-        <w:tab/>
-      </w:r>
-      <w:r>
-        <w:rPr>
-          <w:sz w:val="36"/>
-          <w:szCs w:val="36"/>
-        </w:rPr>
-        <w:t>Oscar Alberto Castillo Rincón</w:t>
-      </w:r>
-    </w:p>
-    <w:p>
-      <w:pPr>
-        <w:rPr>
-          <w:b/>
-          <w:bCs/>
-          <w:sz w:val="36"/>
-          <w:szCs w:val="36"/>
-        </w:rPr>
-      </w:pPr>
-      <w:proofErr w:type="gramStart"/>
-      <w:r>
-        <w:rPr>
-          <w:b/>
-          <w:bCs/>
-          <w:sz w:val="36"/>
-          <w:szCs w:val="36"/>
-        </w:rPr>
-        <w:t>Objetivo :</w:t>
-      </w:r>
-      <w:proofErr w:type="gramEnd"/>
-      <w:r>
-        <w:rPr>
-          <w:b/>
-          <w:bCs/>
-          <w:sz w:val="36"/>
-          <w:szCs w:val="36"/>
-        </w:rPr>
-        <w:t xml:space="preserve">      </w:t>
-      </w:r>
-      <w:r>
-        <w:rPr>
-          <w:sz w:val="36"/>
-          <w:szCs w:val="36"/>
-        </w:rPr>
-        <w:t>Sprint 1</w:t>
+          <w:b/>
+          <w:bCs/>
+          <w:sz w:val="36"/>
+          <w:szCs w:val="36"/>
+        </w:rPr>
+      </w:pPr>
+      <w:r>
+        <w:rPr>
+          <w:b/>
+          <w:bCs/>
+          <w:sz w:val="36"/>
+          <w:szCs w:val="36"/>
+        </w:rPr>
+        <w:lastRenderedPageBreak/>
+        <w:t xml:space="preserve">Objetivo : </w:t>
+      </w:r>
+      <w:r>
+        <w:rPr>
+          <w:sz w:val="36"/>
+          <w:szCs w:val="36"/>
+        </w:rPr>
+        <w:t xml:space="preserve">Creación de repositorio con </w:t>
+      </w:r>
+      <w:r>
+        <w:rPr>
+          <w:sz w:val="36"/>
+          <w:szCs w:val="36"/>
+        </w:rPr>
+        <w:t>Git</w:t>
       </w:r>
     </w:p>
     <w:p/>
     <w:p>
       <w:pPr>
-        <w:rPr>
-          <w:sz w:val="36"/>
-          <w:szCs w:val="36"/>
-        </w:rPr>
-      </w:pPr>
-      <w:r>
-        <w:rPr>
-          <w:sz w:val="36"/>
-          <w:szCs w:val="36"/>
-        </w:rPr>
-        <w:t xml:space="preserve">Se crean las ramas de </w:t>
-      </w:r>
-      <w:proofErr w:type="spellStart"/>
-      <w:r>
-        <w:rPr>
-          <w:sz w:val="36"/>
-          <w:szCs w:val="36"/>
-        </w:rPr>
-        <w:t>G</w:t>
-      </w:r>
-      <w:r>
-        <w:rPr>
-          <w:sz w:val="36"/>
-          <w:szCs w:val="36"/>
-        </w:rPr>
-        <w:t>it</w:t>
-      </w:r>
-      <w:proofErr w:type="spellEnd"/>
-      <w:r>
-        <w:rPr>
-          <w:sz w:val="36"/>
-          <w:szCs w:val="36"/>
-        </w:rPr>
-        <w:t xml:space="preserve">, la de </w:t>
-      </w:r>
-      <w:proofErr w:type="spellStart"/>
-      <w:r>
-        <w:rPr>
-          <w:sz w:val="36"/>
-          <w:szCs w:val="36"/>
-        </w:rPr>
-        <w:t>Development</w:t>
-      </w:r>
-      <w:proofErr w:type="spellEnd"/>
-      <w:r>
-        <w:rPr>
-          <w:sz w:val="36"/>
-          <w:szCs w:val="36"/>
-        </w:rPr>
-        <w:t xml:space="preserve"> se actualiza con la información básica en el </w:t>
-      </w:r>
-      <w:proofErr w:type="spellStart"/>
-      <w:r>
-        <w:rPr>
-          <w:sz w:val="36"/>
-          <w:szCs w:val="36"/>
-        </w:rPr>
-        <w:t>Readme</w:t>
-      </w:r>
-      <w:proofErr w:type="spellEnd"/>
-      <w:r>
-        <w:rPr>
-          <w:sz w:val="36"/>
-          <w:szCs w:val="36"/>
-        </w:rPr>
-        <w:t xml:space="preserve">, además se añade al </w:t>
-      </w:r>
-      <w:proofErr w:type="spellStart"/>
-      <w:r>
-        <w:rPr>
-          <w:sz w:val="36"/>
-          <w:szCs w:val="36"/>
-        </w:rPr>
-        <w:t>Trello</w:t>
-      </w:r>
-      <w:proofErr w:type="spellEnd"/>
-      <w:r>
-        <w:rPr>
-          <w:sz w:val="36"/>
-          <w:szCs w:val="36"/>
-        </w:rPr>
-        <w:t xml:space="preserve"> toda la información básica para continuar con los próximos </w:t>
-      </w:r>
-      <w:proofErr w:type="spellStart"/>
-      <w:r>
-        <w:rPr>
-          <w:sz w:val="36"/>
-          <w:szCs w:val="36"/>
-        </w:rPr>
-        <w:t>Sprints</w:t>
-      </w:r>
-      <w:proofErr w:type="spellEnd"/>
+        <w:jc w:val="both"/>
+        <w:rPr>
+          <w:sz w:val="36"/>
+          <w:szCs w:val="36"/>
+        </w:rPr>
+      </w:pPr>
+      <w:r>
+        <w:rPr>
+          <w:sz w:val="36"/>
+          <w:szCs w:val="36"/>
+        </w:rPr>
+        <w:t xml:space="preserve">Se crea el repositorio en Github para alojar los documentos y el código del proyecto. Se otorgan permisos de colaboración a los integrantes del equipo. Cada uno realiza un cambio en su maquina local y hace uso de los comandos de Git para subir la actualización, y posteriormente ejecutar un PR (Pull request) en la rama </w:t>
+      </w:r>
+      <w:r>
+        <w:rPr>
+          <w:b/>
+          <w:bCs/>
+          <w:sz w:val="36"/>
+          <w:szCs w:val="36"/>
+        </w:rPr>
+        <w:t>Main</w:t>
+      </w:r>
       <w:r>
         <w:rPr>
           <w:sz w:val="36"/>
@@ -2013,184 +1700,176 @@
     </w:p>
     <w:p>
       <w:pPr>
-        <w:rPr>
-          <w:sz w:val="36"/>
-          <w:szCs w:val="36"/>
-        </w:rPr>
-      </w:pPr>
-    </w:p>
-    <w:p>
-      <w:pPr>
-        <w:rPr>
-          <w:b/>
-          <w:bCs/>
-          <w:sz w:val="36"/>
-          <w:szCs w:val="36"/>
-        </w:rPr>
-      </w:pPr>
-      <w:r>
-        <w:rPr>
-          <w:sz w:val="36"/>
-          <w:szCs w:val="36"/>
-        </w:rPr>
-        <w:t xml:space="preserve">En el </w:t>
-      </w:r>
-      <w:proofErr w:type="spellStart"/>
-      <w:r>
-        <w:rPr>
-          <w:sz w:val="36"/>
-          <w:szCs w:val="36"/>
-        </w:rPr>
-        <w:t>trello</w:t>
-      </w:r>
-      <w:proofErr w:type="spellEnd"/>
-      <w:r>
-        <w:rPr>
-          <w:sz w:val="36"/>
-          <w:szCs w:val="36"/>
-        </w:rPr>
-        <w:t xml:space="preserve"> se crean las siguientes secciones:</w:t>
-      </w:r>
-      <w:bookmarkStart w:id="0" w:name="_GoBack"/>
-      <w:bookmarkEnd w:id="0"/>
-    </w:p>
-    <w:p/>
-    <w:p>
-      <w:pPr>
-        <w:rPr>
-          <w:b/>
-          <w:bCs/>
-          <w:sz w:val="36"/>
-          <w:szCs w:val="36"/>
-        </w:rPr>
-      </w:pPr>
-      <w:r>
-        <w:rPr>
-          <w:b/>
-          <w:bCs/>
-          <w:sz w:val="36"/>
-          <w:szCs w:val="36"/>
-        </w:rPr>
-        <w:t xml:space="preserve">Zona </w:t>
-      </w:r>
-      <w:proofErr w:type="gramStart"/>
-      <w:r>
-        <w:rPr>
-          <w:b/>
-          <w:bCs/>
-          <w:sz w:val="36"/>
-          <w:szCs w:val="36"/>
-        </w:rPr>
-        <w:t xml:space="preserve">pendientes </w:t>
-      </w:r>
-      <w:r>
-        <w:rPr>
-          <w:sz w:val="36"/>
-          <w:szCs w:val="36"/>
-        </w:rPr>
-        <w:t>:</w:t>
-      </w:r>
-      <w:proofErr w:type="gramEnd"/>
-      <w:r>
-        <w:rPr>
-          <w:sz w:val="36"/>
-          <w:szCs w:val="36"/>
-        </w:rPr>
-        <w:t xml:space="preserve"> donde estarán las actividades que están por realizar y las cuales los miembros del equipo deberán asignar</w:t>
-      </w:r>
-    </w:p>
-    <w:p/>
-    <w:p>
-      <w:pPr>
-        <w:rPr>
-          <w:b/>
-          <w:bCs/>
-          <w:sz w:val="36"/>
-          <w:szCs w:val="36"/>
-        </w:rPr>
-      </w:pPr>
-      <w:r>
-        <w:rPr>
-          <w:b/>
-          <w:bCs/>
-          <w:sz w:val="36"/>
-          <w:szCs w:val="36"/>
-        </w:rPr>
-        <w:t xml:space="preserve">Zona de </w:t>
-      </w:r>
-      <w:proofErr w:type="gramStart"/>
-      <w:r>
-        <w:rPr>
-          <w:b/>
-          <w:bCs/>
-          <w:sz w:val="36"/>
-          <w:szCs w:val="36"/>
-        </w:rPr>
-        <w:t>Proceso</w:t>
-      </w:r>
-      <w:r>
-        <w:rPr>
-          <w:sz w:val="36"/>
-          <w:szCs w:val="36"/>
-        </w:rPr>
-        <w:t xml:space="preserve"> :</w:t>
-      </w:r>
-      <w:proofErr w:type="gramEnd"/>
-      <w:r>
-        <w:rPr>
-          <w:sz w:val="36"/>
-          <w:szCs w:val="36"/>
-        </w:rPr>
-        <w:t xml:space="preserve"> donde está las actividades que estará realizando un miembro/s del equipo.</w:t>
-      </w:r>
-    </w:p>
-    <w:p/>
-    <w:p>
-      <w:pPr>
-        <w:rPr>
-          <w:b/>
-          <w:bCs/>
-          <w:sz w:val="36"/>
-          <w:szCs w:val="36"/>
-        </w:rPr>
-      </w:pPr>
-      <w:r>
-        <w:rPr>
-          <w:b/>
-          <w:bCs/>
-          <w:sz w:val="36"/>
-          <w:szCs w:val="36"/>
-        </w:rPr>
-        <w:t xml:space="preserve">Zona de </w:t>
-      </w:r>
-      <w:proofErr w:type="gramStart"/>
-      <w:r>
-        <w:rPr>
-          <w:b/>
-          <w:bCs/>
-          <w:sz w:val="36"/>
-          <w:szCs w:val="36"/>
-        </w:rPr>
-        <w:t xml:space="preserve">revisión </w:t>
-      </w:r>
-      <w:r>
-        <w:rPr>
-          <w:sz w:val="36"/>
-          <w:szCs w:val="36"/>
-        </w:rPr>
-        <w:t>:</w:t>
-      </w:r>
-      <w:proofErr w:type="gramEnd"/>
-      <w:r>
-        <w:rPr>
-          <w:sz w:val="36"/>
-          <w:szCs w:val="36"/>
-        </w:rPr>
-        <w:t xml:space="preserve"> donde las actividades realizadas pernotarán temporalmente mientras se da el visto bueno y se envía a la zona de finalizadas. </w:t>
-      </w:r>
-    </w:p>
-    <w:p/>
-    <w:p/>
+        <w:jc w:val="both"/>
+        <w:rPr>
+          <w:sz w:val="36"/>
+          <w:szCs w:val="36"/>
+        </w:rPr>
+      </w:pPr>
+    </w:p>
+    <w:p>
+      <w:pPr>
+        <w:keepNext/>
+        <w:jc w:val="center"/>
+      </w:pPr>
+      <w:r>
+        <w:rPr>
+          <w:noProof/>
+        </w:rPr>
+        <w:drawing>
+          <wp:inline distT="0" distB="0" distL="0" distR="0" wp14:anchorId="2B0BB312" wp14:editId="42FB765C">
+            <wp:extent cx="5334000" cy="2725839"/>
+            <wp:effectExtent l="0" t="0" r="0" b="0"/>
+            <wp:docPr id="1" name="Imagen 1"/>
+            <wp:cNvGraphicFramePr>
+              <a:graphicFrameLocks xmlns:a="http://schemas.openxmlformats.org/drawingml/2006/main" noChangeAspect="1"/>
+            </wp:cNvGraphicFramePr>
+            <a:graphic xmlns:a="http://schemas.openxmlformats.org/drawingml/2006/main">
+              <a:graphicData uri="http://schemas.openxmlformats.org/drawingml/2006/picture">
+                <pic:pic xmlns:pic="http://schemas.openxmlformats.org/drawingml/2006/picture">
+                  <pic:nvPicPr>
+                    <pic:cNvPr id="0" name="Picture 1"/>
+                    <pic:cNvPicPr>
+                      <a:picLocks noChangeAspect="1" noChangeArrowheads="1"/>
+                    </pic:cNvPicPr>
+                  </pic:nvPicPr>
+                  <pic:blipFill>
+                    <a:blip r:embed="rId9" cstate="print">
+                      <a:extLst>
+                        <a:ext uri="{28A0092B-C50C-407E-A947-70E740481C1C}">
+                          <a14:useLocalDpi xmlns:a14="http://schemas.microsoft.com/office/drawing/2010/main" val="0"/>
+                        </a:ext>
+                      </a:extLst>
+                    </a:blip>
+                    <a:srcRect/>
+                    <a:stretch>
+                      <a:fillRect/>
+                    </a:stretch>
+                  </pic:blipFill>
+                  <pic:spPr bwMode="auto">
+                    <a:xfrm>
+                      <a:off x="0" y="0"/>
+                      <a:ext cx="5374751" cy="2746664"/>
+                    </a:xfrm>
+                    <a:prstGeom prst="rect">
+                      <a:avLst/>
+                    </a:prstGeom>
+                    <a:noFill/>
+                    <a:ln>
+                      <a:noFill/>
+                    </a:ln>
+                  </pic:spPr>
+                </pic:pic>
+              </a:graphicData>
+            </a:graphic>
+          </wp:inline>
+        </w:drawing>
+      </w:r>
+    </w:p>
+    <w:p>
+      <w:pPr>
+        <w:pStyle w:val="Descripcin"/>
+        <w:jc w:val="center"/>
+      </w:pPr>
+      <w:r>
+        <w:t xml:space="preserve">Ilustración </w:t>
+      </w:r>
+      <w:fldSimple w:instr=" SEQ Ilustración \* ARABIC ">
+        <w:r>
+          <w:rPr>
+            <w:noProof/>
+          </w:rPr>
+          <w:t>2</w:t>
+        </w:r>
+      </w:fldSimple>
+      <w:r>
+        <w:t>. Creación del repositorio</w:t>
+      </w:r>
+    </w:p>
+    <w:p>
+      <w:pPr>
+        <w:jc w:val="both"/>
+      </w:pPr>
+    </w:p>
+    <w:p>
+      <w:pPr>
+        <w:keepNext/>
+        <w:jc w:val="center"/>
+      </w:pPr>
+      <w:r>
+        <w:rPr>
+          <w:noProof/>
+        </w:rPr>
+        <w:drawing>
+          <wp:inline distT="0" distB="0" distL="0" distR="0" wp14:anchorId="4EE4C049" wp14:editId="084595CF">
+            <wp:extent cx="5334000" cy="2705654"/>
+            <wp:effectExtent l="0" t="0" r="0" b="0"/>
+            <wp:docPr id="2" name="Imagen 2"/>
+            <wp:cNvGraphicFramePr>
+              <a:graphicFrameLocks xmlns:a="http://schemas.openxmlformats.org/drawingml/2006/main" noChangeAspect="1"/>
+            </wp:cNvGraphicFramePr>
+            <a:graphic xmlns:a="http://schemas.openxmlformats.org/drawingml/2006/main">
+              <a:graphicData uri="http://schemas.openxmlformats.org/drawingml/2006/picture">
+                <pic:pic xmlns:pic="http://schemas.openxmlformats.org/drawingml/2006/picture">
+                  <pic:nvPicPr>
+                    <pic:cNvPr id="0" name="Picture 3"/>
+                    <pic:cNvPicPr>
+                      <a:picLocks noChangeAspect="1" noChangeArrowheads="1"/>
+                    </pic:cNvPicPr>
+                  </pic:nvPicPr>
+                  <pic:blipFill>
+                    <a:blip r:embed="rId10" cstate="print">
+                      <a:extLst>
+                        <a:ext uri="{28A0092B-C50C-407E-A947-70E740481C1C}">
+                          <a14:useLocalDpi xmlns:a14="http://schemas.microsoft.com/office/drawing/2010/main" val="0"/>
+                        </a:ext>
+                      </a:extLst>
+                    </a:blip>
+                    <a:srcRect/>
+                    <a:stretch>
+                      <a:fillRect/>
+                    </a:stretch>
+                  </pic:blipFill>
+                  <pic:spPr bwMode="auto">
+                    <a:xfrm>
+                      <a:off x="0" y="0"/>
+                      <a:ext cx="5368446" cy="2723127"/>
+                    </a:xfrm>
+                    <a:prstGeom prst="rect">
+                      <a:avLst/>
+                    </a:prstGeom>
+                    <a:noFill/>
+                    <a:ln>
+                      <a:noFill/>
+                    </a:ln>
+                  </pic:spPr>
+                </pic:pic>
+              </a:graphicData>
+            </a:graphic>
+          </wp:inline>
+        </w:drawing>
+      </w:r>
+    </w:p>
+    <w:p>
+      <w:pPr>
+        <w:pStyle w:val="Descripcin"/>
+        <w:jc w:val="center"/>
+      </w:pPr>
+      <w:r>
+        <w:t xml:space="preserve">Ilustración </w:t>
+      </w:r>
+      <w:fldSimple w:instr=" SEQ Ilustración \* ARABIC ">
+        <w:r>
+          <w:rPr>
+            <w:noProof/>
+          </w:rPr>
+          <w:t>3</w:t>
+        </w:r>
+      </w:fldSimple>
+      <w:r>
+        <w:t>. Gestión de permisos sobre el repositorio</w:t>
+      </w:r>
+    </w:p>
     <w:sectPr>
       <w:pgSz w:w="12240" w:h="15840"/>
       <w:pgMar w:top="1134" w:right="1134" w:bottom="1134" w:left="1134" w:header="0" w:footer="0" w:gutter="0"/>
@@ -2201,8 +1880,167 @@
 </w:document>
 </file>
 
+<file path=word/endnotes.xml><?xml version="1.0" encoding="utf-8"?>
+<w:endnotes xmlns:wpc="http://schemas.microsoft.com/office/word/2010/wordprocessingCanvas" xmlns:cx="http://schemas.microsoft.com/office/drawing/2014/chartex" xmlns:cx1="http://schemas.microsoft.com/office/drawing/2015/9/8/chartex" xmlns:cx2="http://schemas.microsoft.com/office/drawing/2015/10/21/chartex" xmlns:cx3="http://schemas.microsoft.com/office/drawing/2016/5/9/chartex" xmlns:cx4="http://schemas.microsoft.com/office/drawing/2016/5/10/chartex" xmlns:cx5="http://schemas.microsoft.com/office/drawing/2016/5/11/chartex" xmlns:cx6="http://schemas.microsoft.com/office/drawing/2016/5/12/chartex" xmlns:cx7="http://schemas.microsoft.com/office/drawing/2016/5/13/chartex" xmlns:cx8="http://schemas.microsoft.com/office/drawing/2016/5/14/chartex" xmlns:mc="http://schemas.openxmlformats.org/markup-compatibility/2006" xmlns:aink="http://schemas.microsoft.com/office/drawing/2016/ink" xmlns:am3d="http://schemas.microsoft.com/office/drawing/2017/model3d" xmlns:o="urn:schemas-microsoft-com:office:office" xmlns:r="http://schemas.openxmlformats.org/officeDocument/2006/relationships" xmlns:m="http://schemas.openxmlformats.org/officeDocument/2006/math" xmlns:v="urn:schemas-microsoft-com:vml" xmlns:wp14="http://schemas.microsoft.com/office/word/2010/wordprocessingDrawing" xmlns:wp="http://schemas.openxmlformats.org/drawingml/2006/wordprocessingDrawing" xmlns:w10="urn:schemas-microsoft-com:office:word" xmlns:w="http://schemas.openxmlformats.org/wordprocessingml/2006/main" xmlns:w14="http://schemas.microsoft.com/office/word/2010/wordml" xmlns:w15="http://schemas.microsoft.com/office/word/2012/wordml" xmlns:w16cex="http://schemas.microsoft.com/office/word/2018/wordml/cex" xmlns:w16cid="http://schemas.microsoft.com/office/word/2016/wordml/cid" xmlns:w16="http://schemas.microsoft.com/office/word/2018/wordml" xmlns:w16sdtdh="http://schemas.microsoft.com/office/word/2020/wordml/sdtdatahash" xmlns:w16se="http://schemas.microsoft.com/office/word/2015/wordml/symex" xmlns:wpg="http://schemas.microsoft.com/office/word/2010/wordprocessingGroup" xmlns:wpi="http://schemas.microsoft.com/office/word/2010/wordprocessingInk" xmlns:wne="http://schemas.microsoft.com/office/word/2006/wordml" xmlns:wps="http://schemas.microsoft.com/office/word/2010/wordprocessingShape" mc:Ignorable="w14 w15 w16se w16cid w16 w16cex w16sdtdh wp14">
+  <w:endnote w:type="separator" w:id="-1">
+    <w:p>
+      <w:r>
+        <w:separator/>
+      </w:r>
+    </w:p>
+  </w:endnote>
+  <w:endnote w:type="continuationSeparator" w:id="0">
+    <w:p>
+      <w:r>
+        <w:continuationSeparator/>
+      </w:r>
+    </w:p>
+  </w:endnote>
+</w:endnotes>
+</file>
+
+<file path=word/footnotes.xml><?xml version="1.0" encoding="utf-8"?>
+<w:footnotes xmlns:wpc="http://schemas.microsoft.com/office/word/2010/wordprocessingCanvas" xmlns:cx="http://schemas.microsoft.com/office/drawing/2014/chartex" xmlns:cx1="http://schemas.microsoft.com/office/drawing/2015/9/8/chartex" xmlns:cx2="http://schemas.microsoft.com/office/drawing/2015/10/21/chartex" xmlns:cx3="http://schemas.microsoft.com/office/drawing/2016/5/9/chartex" xmlns:cx4="http://schemas.microsoft.com/office/drawing/2016/5/10/chartex" xmlns:cx5="http://schemas.microsoft.com/office/drawing/2016/5/11/chartex" xmlns:cx6="http://schemas.microsoft.com/office/drawing/2016/5/12/chartex" xmlns:cx7="http://schemas.microsoft.com/office/drawing/2016/5/13/chartex" xmlns:cx8="http://schemas.microsoft.com/office/drawing/2016/5/14/chartex" xmlns:mc="http://schemas.openxmlformats.org/markup-compatibility/2006" xmlns:aink="http://schemas.microsoft.com/office/drawing/2016/ink" xmlns:am3d="http://schemas.microsoft.com/office/drawing/2017/model3d" xmlns:o="urn:schemas-microsoft-com:office:office" xmlns:r="http://schemas.openxmlformats.org/officeDocument/2006/relationships" xmlns:m="http://schemas.openxmlformats.org/officeDocument/2006/math" xmlns:v="urn:schemas-microsoft-com:vml" xmlns:wp14="http://schemas.microsoft.com/office/word/2010/wordprocessingDrawing" xmlns:wp="http://schemas.openxmlformats.org/drawingml/2006/wordprocessingDrawing" xmlns:w10="urn:schemas-microsoft-com:office:word" xmlns:w="http://schemas.openxmlformats.org/wordprocessingml/2006/main" xmlns:w14="http://schemas.microsoft.com/office/word/2010/wordml" xmlns:w15="http://schemas.microsoft.com/office/word/2012/wordml" xmlns:w16cex="http://schemas.microsoft.com/office/word/2018/wordml/cex" xmlns:w16cid="http://schemas.microsoft.com/office/word/2016/wordml/cid" xmlns:w16="http://schemas.microsoft.com/office/word/2018/wordml" xmlns:w16sdtdh="http://schemas.microsoft.com/office/word/2020/wordml/sdtdatahash" xmlns:w16se="http://schemas.microsoft.com/office/word/2015/wordml/symex" xmlns:wpg="http://schemas.microsoft.com/office/word/2010/wordprocessingGroup" xmlns:wpi="http://schemas.microsoft.com/office/word/2010/wordprocessingInk" xmlns:wne="http://schemas.microsoft.com/office/word/2006/wordml" xmlns:wps="http://schemas.microsoft.com/office/word/2010/wordprocessingShape" mc:Ignorable="w14 w15 w16se w16cid w16 w16cex w16sdtdh wp14">
+  <w:footnote w:type="separator" w:id="-1">
+    <w:p>
+      <w:r>
+        <w:separator/>
+      </w:r>
+    </w:p>
+  </w:footnote>
+  <w:footnote w:type="continuationSeparator" w:id="0">
+    <w:p>
+      <w:r>
+        <w:continuationSeparator/>
+      </w:r>
+    </w:p>
+  </w:footnote>
+</w:footnotes>
+</file>
+
+<file path=word/numbering.xml><?xml version="1.0" encoding="utf-8"?>
+<w:numbering xmlns:wpc="http://schemas.microsoft.com/office/word/2010/wordprocessingCanvas" xmlns:cx="http://schemas.microsoft.com/office/drawing/2014/chartex" xmlns:cx1="http://schemas.microsoft.com/office/drawing/2015/9/8/chartex" xmlns:cx2="http://schemas.microsoft.com/office/drawing/2015/10/21/chartex" xmlns:cx3="http://schemas.microsoft.com/office/drawing/2016/5/9/chartex" xmlns:cx4="http://schemas.microsoft.com/office/drawing/2016/5/10/chartex" xmlns:cx5="http://schemas.microsoft.com/office/drawing/2016/5/11/chartex" xmlns:cx6="http://schemas.microsoft.com/office/drawing/2016/5/12/chartex" xmlns:cx7="http://schemas.microsoft.com/office/drawing/2016/5/13/chartex" xmlns:cx8="http://schemas.microsoft.com/office/drawing/2016/5/14/chartex" xmlns:mc="http://schemas.openxmlformats.org/markup-compatibility/2006" xmlns:aink="http://schemas.microsoft.com/office/drawing/2016/ink" xmlns:am3d="http://schemas.microsoft.com/office/drawing/2017/model3d" xmlns:o="urn:schemas-microsoft-com:office:office" xmlns:r="http://schemas.openxmlformats.org/officeDocument/2006/relationships" xmlns:m="http://schemas.openxmlformats.org/officeDocument/2006/math" xmlns:v="urn:schemas-microsoft-com:vml" xmlns:wp14="http://schemas.microsoft.com/office/word/2010/wordprocessingDrawing" xmlns:wp="http://schemas.openxmlformats.org/drawingml/2006/wordprocessingDrawing" xmlns:w10="urn:schemas-microsoft-com:office:word" xmlns:w="http://schemas.openxmlformats.org/wordprocessingml/2006/main" xmlns:w14="http://schemas.microsoft.com/office/word/2010/wordml" xmlns:w15="http://schemas.microsoft.com/office/word/2012/wordml" xmlns:w16cex="http://schemas.microsoft.com/office/word/2018/wordml/cex" xmlns:w16cid="http://schemas.microsoft.com/office/word/2016/wordml/cid" xmlns:w16="http://schemas.microsoft.com/office/word/2018/wordml" xmlns:w16sdtdh="http://schemas.microsoft.com/office/word/2020/wordml/sdtdatahash" xmlns:w16se="http://schemas.microsoft.com/office/word/2015/wordml/symex" xmlns:wpg="http://schemas.microsoft.com/office/word/2010/wordprocessingGroup" xmlns:wpi="http://schemas.microsoft.com/office/word/2010/wordprocessingInk" xmlns:wne="http://schemas.microsoft.com/office/word/2006/wordml" xmlns:wps="http://schemas.microsoft.com/office/word/2010/wordprocessingShape" mc:Ignorable="w14 w15 w16se w16cid w16 w16cex w16sdtdh wp14">
+  <w:abstractNum w:abstractNumId="0" w15:restartNumberingAfterBreak="0">
+    <w:nsid w:val="31A41BB8"/>
+    <w:multiLevelType w:val="multilevel"/>
+    <w:tmpl w:val="43C0A14A"/>
+    <w:lvl w:ilvl="0">
+      <w:start w:val="1"/>
+      <w:numFmt w:val="decimal"/>
+      <w:lvlText w:val="%1."/>
+      <w:lvlJc w:val="left"/>
+      <w:pPr>
+        <w:tabs>
+          <w:tab w:val="num" w:pos="720"/>
+        </w:tabs>
+        <w:ind w:left="720" w:hanging="360"/>
+      </w:pPr>
+    </w:lvl>
+    <w:lvl w:ilvl="1" w:tentative="1">
+      <w:start w:val="1"/>
+      <w:numFmt w:val="decimal"/>
+      <w:lvlText w:val="%2."/>
+      <w:lvlJc w:val="left"/>
+      <w:pPr>
+        <w:tabs>
+          <w:tab w:val="num" w:pos="1440"/>
+        </w:tabs>
+        <w:ind w:left="1440" w:hanging="360"/>
+      </w:pPr>
+    </w:lvl>
+    <w:lvl w:ilvl="2" w:tentative="1">
+      <w:start w:val="1"/>
+      <w:numFmt w:val="decimal"/>
+      <w:lvlText w:val="%3."/>
+      <w:lvlJc w:val="left"/>
+      <w:pPr>
+        <w:tabs>
+          <w:tab w:val="num" w:pos="2160"/>
+        </w:tabs>
+        <w:ind w:left="2160" w:hanging="360"/>
+      </w:pPr>
+    </w:lvl>
+    <w:lvl w:ilvl="3" w:tentative="1">
+      <w:start w:val="1"/>
+      <w:numFmt w:val="decimal"/>
+      <w:lvlText w:val="%4."/>
+      <w:lvlJc w:val="left"/>
+      <w:pPr>
+        <w:tabs>
+          <w:tab w:val="num" w:pos="2880"/>
+        </w:tabs>
+        <w:ind w:left="2880" w:hanging="360"/>
+      </w:pPr>
+    </w:lvl>
+    <w:lvl w:ilvl="4" w:tentative="1">
+      <w:start w:val="1"/>
+      <w:numFmt w:val="decimal"/>
+      <w:lvlText w:val="%5."/>
+      <w:lvlJc w:val="left"/>
+      <w:pPr>
+        <w:tabs>
+          <w:tab w:val="num" w:pos="3600"/>
+        </w:tabs>
+        <w:ind w:left="3600" w:hanging="360"/>
+      </w:pPr>
+    </w:lvl>
+    <w:lvl w:ilvl="5" w:tentative="1">
+      <w:start w:val="1"/>
+      <w:numFmt w:val="decimal"/>
+      <w:lvlText w:val="%6."/>
+      <w:lvlJc w:val="left"/>
+      <w:pPr>
+        <w:tabs>
+          <w:tab w:val="num" w:pos="4320"/>
+        </w:tabs>
+        <w:ind w:left="4320" w:hanging="360"/>
+      </w:pPr>
+    </w:lvl>
+    <w:lvl w:ilvl="6" w:tentative="1">
+      <w:start w:val="1"/>
+      <w:numFmt w:val="decimal"/>
+      <w:lvlText w:val="%7."/>
+      <w:lvlJc w:val="left"/>
+      <w:pPr>
+        <w:tabs>
+          <w:tab w:val="num" w:pos="5040"/>
+        </w:tabs>
+        <w:ind w:left="5040" w:hanging="360"/>
+      </w:pPr>
+    </w:lvl>
+    <w:lvl w:ilvl="7" w:tentative="1">
+      <w:start w:val="1"/>
+      <w:numFmt w:val="decimal"/>
+      <w:lvlText w:val="%8."/>
+      <w:lvlJc w:val="left"/>
+      <w:pPr>
+        <w:tabs>
+          <w:tab w:val="num" w:pos="5760"/>
+        </w:tabs>
+        <w:ind w:left="5760" w:hanging="360"/>
+      </w:pPr>
+    </w:lvl>
+    <w:lvl w:ilvl="8" w:tentative="1">
+      <w:start w:val="1"/>
+      <w:numFmt w:val="decimal"/>
+      <w:lvlText w:val="%9."/>
+      <w:lvlJc w:val="left"/>
+      <w:pPr>
+        <w:tabs>
+          <w:tab w:val="num" w:pos="6480"/>
+        </w:tabs>
+        <w:ind w:left="6480" w:hanging="360"/>
+      </w:pPr>
+    </w:lvl>
+  </w:abstractNum>
+  <w:num w:numId="1">
+    <w:abstractNumId w:val="0"/>
+  </w:num>
+</w:numbering>
+</file>
+
 <file path=word/styles.xml><?xml version="1.0" encoding="utf-8"?>
-<w:styles xmlns:mc="http://schemas.openxmlformats.org/markup-compatibility/2006" xmlns:r="http://schemas.openxmlformats.org/officeDocument/2006/relationships" xmlns:w="http://schemas.openxmlformats.org/wordprocessingml/2006/main" xmlns:w14="http://schemas.microsoft.com/office/word/2010/wordml" xmlns:w15="http://schemas.microsoft.com/office/word/2012/wordml" xmlns:w16se="http://schemas.microsoft.com/office/word/2015/wordml/symex" mc:Ignorable="w14 w15 w16se">
+<w:styles xmlns:mc="http://schemas.openxmlformats.org/markup-compatibility/2006" xmlns:r="http://schemas.openxmlformats.org/officeDocument/2006/relationships" xmlns:w="http://schemas.openxmlformats.org/wordprocessingml/2006/main" xmlns:w14="http://schemas.microsoft.com/office/word/2010/wordml" xmlns:w15="http://schemas.microsoft.com/office/word/2012/wordml" xmlns:w16cex="http://schemas.microsoft.com/office/word/2018/wordml/cex" xmlns:w16cid="http://schemas.microsoft.com/office/word/2016/wordml/cid" xmlns:w16="http://schemas.microsoft.com/office/word/2018/wordml" xmlns:w16sdtdh="http://schemas.microsoft.com/office/word/2020/wordml/sdtdatahash" xmlns:w16se="http://schemas.microsoft.com/office/word/2015/wordml/symex" mc:Ignorable="w14 w15 w16se w16cid w16 w16cex w16sdtdh">
   <w:docDefaults>
     <w:rPrDefault>
       <w:rPr>
@@ -2219,7 +2057,7 @@
       </w:pPr>
     </w:pPrDefault>
   </w:docDefaults>
-  <w:latentStyles w:defLockedState="0" w:defUIPriority="99" w:defSemiHidden="0" w:defUnhideWhenUsed="0" w:defQFormat="0" w:count="371">
+  <w:latentStyles w:defLockedState="0" w:defUIPriority="99" w:defSemiHidden="0" w:defUnhideWhenUsed="0" w:defQFormat="0" w:count="376">
     <w:lsdException w:name="Normal" w:uiPriority="0" w:qFormat="1"/>
     <w:lsdException w:name="heading 1" w:uiPriority="9" w:qFormat="1"/>
     <w:lsdException w:name="heading 2" w:semiHidden="1" w:uiPriority="9" w:unhideWhenUsed="1" w:qFormat="1"/>
@@ -2591,6 +2429,11 @@
     <w:lsdException w:name="List Table 5 Dark Accent 6" w:uiPriority="50"/>
     <w:lsdException w:name="List Table 6 Colorful Accent 6" w:uiPriority="51"/>
     <w:lsdException w:name="List Table 7 Colorful Accent 6" w:uiPriority="52"/>
+    <w:lsdException w:name="Mention" w:semiHidden="1" w:unhideWhenUsed="1"/>
+    <w:lsdException w:name="Smart Hyperlink" w:semiHidden="1" w:unhideWhenUsed="1"/>
+    <w:lsdException w:name="Hashtag" w:semiHidden="1" w:unhideWhenUsed="1"/>
+    <w:lsdException w:name="Unresolved Mention" w:semiHidden="1" w:unhideWhenUsed="1"/>
+    <w:lsdException w:name="Smart Link" w:semiHidden="1" w:unhideWhenUsed="1"/>
   </w:latentStyles>
   <w:style w:type="paragraph" w:default="1" w:styleId="Normal">
     <w:name w:val="Normal"/>
@@ -2685,6 +2528,64 @@
     <w:pPr>
       <w:suppressLineNumbers/>
     </w:pPr>
+  </w:style>
+  <w:style w:type="paragraph" w:styleId="Encabezado">
+    <w:name w:val="header"/>
+    <w:basedOn w:val="Normal"/>
+    <w:link w:val="EncabezadoCar"/>
+    <w:uiPriority w:val="99"/>
+    <w:unhideWhenUsed/>
+    <w:rsid w:val="008D3C85"/>
+    <w:pPr>
+      <w:tabs>
+        <w:tab w:val="center" w:pos="4419"/>
+        <w:tab w:val="right" w:pos="8838"/>
+      </w:tabs>
+    </w:pPr>
+    <w:rPr>
+      <w:rFonts w:cs="Mangal"/>
+      <w:szCs w:val="21"/>
+    </w:rPr>
+  </w:style>
+  <w:style w:type="character" w:customStyle="1" w:styleId="EncabezadoCar">
+    <w:name w:val="Encabezado Car"/>
+    <w:basedOn w:val="Fuentedeprrafopredeter"/>
+    <w:link w:val="Encabezado"/>
+    <w:uiPriority w:val="99"/>
+    <w:rsid w:val="008D3C85"/>
+    <w:rPr>
+      <w:rFonts w:cs="Mangal"/>
+      <w:szCs w:val="21"/>
+    </w:rPr>
+  </w:style>
+  <w:style w:type="paragraph" w:styleId="Piedepgina">
+    <w:name w:val="footer"/>
+    <w:basedOn w:val="Normal"/>
+    <w:link w:val="PiedepginaCar"/>
+    <w:uiPriority w:val="99"/>
+    <w:unhideWhenUsed/>
+    <w:rsid w:val="008D3C85"/>
+    <w:pPr>
+      <w:tabs>
+        <w:tab w:val="center" w:pos="4419"/>
+        <w:tab w:val="right" w:pos="8838"/>
+      </w:tabs>
+    </w:pPr>
+    <w:rPr>
+      <w:rFonts w:cs="Mangal"/>
+      <w:szCs w:val="21"/>
+    </w:rPr>
+  </w:style>
+  <w:style w:type="character" w:customStyle="1" w:styleId="PiedepginaCar">
+    <w:name w:val="Pie de página Car"/>
+    <w:basedOn w:val="Fuentedeprrafopredeter"/>
+    <w:link w:val="Piedepgina"/>
+    <w:uiPriority w:val="99"/>
+    <w:rsid w:val="008D3C85"/>
+    <w:rPr>
+      <w:rFonts w:cs="Mangal"/>
+      <w:szCs w:val="21"/>
+    </w:rPr>
   </w:style>
 </w:styles>
 </file>

</xml_diff>